<commit_message>
Mise à jour du document de vision
</commit_message>
<xml_diff>
--- a/Document_de_ vision.docx
+++ b/Document_de_ vision.docx
@@ -1,66 +1,812 @@
 
 <file path=word/document.xml><?xml version="1.0" encoding="utf-8"?>
-<w:document xmlns:wpc="http://schemas.microsoft.com/office/word/2010/wordprocessingCanvas" xmlns:cx="http://schemas.microsoft.com/office/drawing/2014/chartex" xmlns:cx1="http://schemas.microsoft.com/office/drawing/2015/9/8/chartex" xmlns:mc="http://schemas.openxmlformats.org/markup-compatibility/2006" xmlns:o="urn:schemas-microsoft-com:office:office" xmlns:r="http://schemas.openxmlformats.org/officeDocument/2006/relationships" xmlns:m="http://schemas.openxmlformats.org/officeDocument/2006/math" xmlns:v="urn:schemas-microsoft-com:vml" xmlns:wp14="http://schemas.microsoft.com/office/word/2010/wordprocessingDrawing" xmlns:wp="http://schemas.openxmlformats.org/drawingml/2006/wordprocessingDrawing" xmlns:w10="urn:schemas-microsoft-com:office:word" xmlns:w="http://schemas.openxmlformats.org/wordprocessingml/2006/main" xmlns:w14="http://schemas.microsoft.com/office/word/2010/wordml" xmlns:w15="http://schemas.microsoft.com/office/word/2012/wordml" xmlns:w16se="http://schemas.microsoft.com/office/word/2015/wordml/symex" xmlns:wpg="http://schemas.microsoft.com/office/word/2010/wordprocessingGroup" xmlns:wpi="http://schemas.microsoft.com/office/word/2010/wordprocessingInk" xmlns:wne="http://schemas.microsoft.com/office/word/2006/wordml" xmlns:wps="http://schemas.microsoft.com/office/word/2010/wordprocessingShape" mc:Ignorable="w14 w15 w16se wp14">
+<w:document xmlns:wpc="http://schemas.microsoft.com/office/word/2010/wordprocessingCanvas" xmlns:cx="http://schemas.microsoft.com/office/drawing/2014/chartex" xmlns:cx1="http://schemas.microsoft.com/office/drawing/2015/9/8/chartex" xmlns:cx2="http://schemas.microsoft.com/office/drawing/2015/10/21/chartex" xmlns:cx3="http://schemas.microsoft.com/office/drawing/2016/5/9/chartex" xmlns:cx4="http://schemas.microsoft.com/office/drawing/2016/5/10/chartex" xmlns:cx5="http://schemas.microsoft.com/office/drawing/2016/5/11/chartex" xmlns:cx6="http://schemas.microsoft.com/office/drawing/2016/5/12/chartex" xmlns:cx7="http://schemas.microsoft.com/office/drawing/2016/5/13/chartex" xmlns:cx8="http://schemas.microsoft.com/office/drawing/2016/5/14/chartex" xmlns:mc="http://schemas.openxmlformats.org/markup-compatibility/2006" xmlns:aink="http://schemas.microsoft.com/office/drawing/2016/ink" xmlns:am3d="http://schemas.microsoft.com/office/drawing/2017/model3d" xmlns:o="urn:schemas-microsoft-com:office:office" xmlns:r="http://schemas.openxmlformats.org/officeDocument/2006/relationships" xmlns:m="http://schemas.openxmlformats.org/officeDocument/2006/math" xmlns:v="urn:schemas-microsoft-com:vml" xmlns:wp14="http://schemas.microsoft.com/office/word/2010/wordprocessingDrawing" xmlns:wp="http://schemas.openxmlformats.org/drawingml/2006/wordprocessingDrawing" xmlns:w10="urn:schemas-microsoft-com:office:word" xmlns:w="http://schemas.openxmlformats.org/wordprocessingml/2006/main" xmlns:w14="http://schemas.microsoft.com/office/word/2010/wordml" xmlns:w15="http://schemas.microsoft.com/office/word/2012/wordml" xmlns:w16cid="http://schemas.microsoft.com/office/word/2016/wordml/cid" xmlns:w16se="http://schemas.microsoft.com/office/word/2015/wordml/symex" xmlns:wpg="http://schemas.microsoft.com/office/word/2010/wordprocessingGroup" xmlns:wpi="http://schemas.microsoft.com/office/word/2010/wordprocessingInk" xmlns:wne="http://schemas.microsoft.com/office/word/2006/wordml" xmlns:wps="http://schemas.microsoft.com/office/word/2010/wordprocessingShape" mc:Ignorable="w14 w15 w16se w16cid wp14">
   <w:body>
     <w:p>
       <w:pPr>
-        <w:pStyle w:val="Titre1"/>
-      </w:pPr>
-      <w:r>
-        <w:t>Introduction</w:t>
-      </w:r>
-      <w:r>
-        <w:t xml:space="preserve"> et prob</w:t>
-      </w:r>
-      <w:r>
-        <w:t>l</w:t>
-      </w:r>
-      <w:r>
-        <w:t>ématique</w:t>
-      </w:r>
-    </w:p>
-    <w:p>
-      <w:r>
-        <w:t xml:space="preserve">Nous souhaitons </w:t>
-      </w:r>
-      <w:r>
-        <w:t xml:space="preserve">créer un logiciel qui permettra de crée un plan bidimensionnel et/ou tridimensionnel. Prenant en compte le budget de l’utilisateur, ce logiciel faciliterait la planification de n’importe quel travail de fabrication (de petit travaux de menuiserie </w:t>
-      </w:r>
-      <w:r>
-        <w:t>jusqu’</w:t>
-      </w:r>
-      <w:r>
-        <w:t>à la construction d’une maison).</w:t>
-      </w:r>
-    </w:p>
-    <w:p>
-      <w:pPr>
-        <w:pStyle w:val="Titre1"/>
-      </w:pPr>
-      <w:r>
-        <w:t>Aperçu du produit</w:t>
-      </w:r>
-    </w:p>
-    <w:p>
-      <w:r>
-        <w:t>L’utilisateur pourra dessiner ses plans au travers de notre logiciel, qui s’occupera de les conserver. À partir de ces plans, le logiciel pourr</w:t>
-      </w:r>
-      <w:r>
-        <w:t>a estimer le coût des matériaux. En limitant le plan à un budget, le logiciel tentera d’optimiser le coût en fonction des prix de divers fournisseurs connus. Ces plans tridimensionnels pourron</w:t>
-      </w:r>
+        <w:pStyle w:val="Titre"/>
+        <w:jc w:val="center"/>
+        <w:rPr>
+          <w:rStyle w:val="Rfrenceintense"/>
+        </w:rPr>
+      </w:pPr>
+      <w:r>
+        <w:rPr>
+          <w:rStyle w:val="Rfrenceintense"/>
+        </w:rPr>
+        <w:t>Antoine Mailhot,</w:t>
+      </w:r>
+      <w:r>
+        <w:rPr>
+          <w:rStyle w:val="Rfrenceintense"/>
+        </w:rPr>
+        <w:br/>
+        <w:t>Alexandre Parent et</w:t>
+      </w:r>
+      <w:r>
+        <w:rPr>
+          <w:rStyle w:val="Rfrenceintense"/>
+        </w:rPr>
+        <w:br/>
+        <w:t>Guillaume Le Blanc</w:t>
+      </w:r>
+      <w:r>
+        <w:rPr>
+          <w:rStyle w:val="Rfrenceintense"/>
+        </w:rPr>
+        <w:br/>
+        <w:t>Développement d’applications graphiques</w:t>
+      </w:r>
+      <w:r>
+        <w:rPr>
+          <w:rStyle w:val="Rfrenceintense"/>
+        </w:rPr>
+        <w:br/>
+        <w:t>420-5B6</w:t>
+      </w:r>
+    </w:p>
+    <w:p>
+      <w:pPr>
+        <w:jc w:val="center"/>
+        <w:rPr>
+          <w:rStyle w:val="Rfrenceintense"/>
+        </w:rPr>
+      </w:pPr>
+    </w:p>
+    <w:p>
+      <w:pPr>
+        <w:pStyle w:val="Titre"/>
+        <w:jc w:val="center"/>
+        <w:rPr>
+          <w:rStyle w:val="Rfrenceintense"/>
+        </w:rPr>
+      </w:pPr>
+      <w:r>
+        <w:rPr>
+          <w:rStyle w:val="Rfrenceintense"/>
+        </w:rPr>
+        <w:t>Document de vision</w:t>
+      </w:r>
+      <w:r>
+        <w:rPr>
+          <w:rStyle w:val="Rfrenceintense"/>
+        </w:rPr>
+        <w:br/>
+        <w:t>Hymperia</w:t>
+      </w:r>
+    </w:p>
+    <w:p>
+      <w:pPr>
+        <w:jc w:val="center"/>
+        <w:rPr>
+          <w:rStyle w:val="Rfrenceintense"/>
+        </w:rPr>
+      </w:pPr>
       <w:bookmarkStart w:id="0" w:name="_GoBack"/>
       <w:bookmarkEnd w:id="0"/>
-      <w:r>
-        <w:t>t être convertis en plans bidimensionnels.</w:t>
+    </w:p>
+    <w:p>
+      <w:pPr>
+        <w:pStyle w:val="Titre"/>
+        <w:jc w:val="center"/>
+        <w:rPr>
+          <w:rStyle w:val="Rfrenceintense"/>
+        </w:rPr>
+      </w:pPr>
+      <w:r>
+        <w:rPr>
+          <w:rStyle w:val="Rfrenceintense"/>
+        </w:rPr>
+        <w:t>Travail présenté à</w:t>
+      </w:r>
+      <w:r>
+        <w:rPr>
+          <w:rStyle w:val="Rfrenceintense"/>
+        </w:rPr>
+        <w:br/>
+        <w:t>M. Alain Martel</w:t>
+      </w:r>
+    </w:p>
+    <w:p>
+      <w:pPr>
+        <w:jc w:val="center"/>
+        <w:rPr>
+          <w:rStyle w:val="Rfrenceintense"/>
+        </w:rPr>
+      </w:pPr>
+    </w:p>
+    <w:p>
+      <w:pPr>
+        <w:pStyle w:val="Titre"/>
+        <w:jc w:val="center"/>
+        <w:rPr>
+          <w:rStyle w:val="Rfrenceintense"/>
+        </w:rPr>
+      </w:pPr>
+      <w:r>
+        <w:rPr>
+          <w:rStyle w:val="Rfrenceintense"/>
+        </w:rPr>
+        <w:t>Département d’informatique</w:t>
+      </w:r>
+      <w:r>
+        <w:rPr>
+          <w:rStyle w:val="Rfrenceintense"/>
+        </w:rPr>
+        <w:br/>
+        <w:t>Cégep de Saint-Jérôme</w:t>
+      </w:r>
+    </w:p>
+    <w:p>
+      <w:pPr>
+        <w:jc w:val="center"/>
+        <w:rPr>
+          <w:rStyle w:val="Rfrenceintense"/>
+          <w:rFonts w:eastAsiaTheme="majorEastAsia"/>
+          <w:b/>
+          <w:kern w:val="28"/>
+          <w:sz w:val="48"/>
+        </w:rPr>
+      </w:pPr>
+      <w:r>
+        <w:rPr>
+          <w:rStyle w:val="Rfrenceintense"/>
+          <w:b/>
+          <w:sz w:val="48"/>
+        </w:rPr>
+        <w:br w:type="page"/>
+      </w:r>
+    </w:p>
+    <w:p>
+      <w:pPr>
+        <w:pStyle w:val="Titre"/>
+        <w:rPr>
+          <w:rStyle w:val="Rfrenceintense"/>
+          <w:b/>
+          <w:sz w:val="48"/>
+        </w:rPr>
+        <w:sectPr>
+          <w:headerReference w:type="default" r:id="rId8"/>
+          <w:footerReference w:type="default" r:id="rId9"/>
+          <w:pgSz w:w="12240" w:h="15840" w:code="1"/>
+          <w:pgMar w:top="1440" w:right="1797" w:bottom="1440" w:left="1797" w:header="709" w:footer="709" w:gutter="0"/>
+          <w:cols w:space="708"/>
+          <w:vAlign w:val="both"/>
+          <w:docGrid w:linePitch="360"/>
+        </w:sectPr>
+      </w:pPr>
+    </w:p>
+    <w:p>
+      <w:pPr>
+        <w:pStyle w:val="TM1"/>
+        <w:tabs>
+          <w:tab w:val="left" w:pos="440"/>
+          <w:tab w:val="right" w:leader="dot" w:pos="8630"/>
+        </w:tabs>
+        <w:rPr>
+          <w:noProof/>
+        </w:rPr>
+      </w:pPr>
+      <w:r>
+        <w:rPr>
+          <w:rStyle w:val="Rfrenceintense"/>
+          <w:b/>
+          <w:sz w:val="48"/>
+        </w:rPr>
+        <w:lastRenderedPageBreak/>
+        <w:fldChar w:fldCharType="begin"/>
+      </w:r>
+      <w:r>
+        <w:rPr>
+          <w:rStyle w:val="Rfrenceintense"/>
+          <w:b/>
+          <w:sz w:val="48"/>
+        </w:rPr>
+        <w:instrText xml:space="preserve"> TOC \o "1-3" \h \z \u </w:instrText>
+      </w:r>
+      <w:r>
+        <w:rPr>
+          <w:rStyle w:val="Rfrenceintense"/>
+          <w:b/>
+          <w:sz w:val="48"/>
+        </w:rPr>
+        <w:fldChar w:fldCharType="separate"/>
+      </w:r>
+      <w:hyperlink w:anchor="_Toc523016881" w:history="1">
+        <w:r>
+          <w:rPr>
+            <w:rStyle w:val="Lienhypertexte"/>
+            <w:noProof/>
+          </w:rPr>
+          <w:t>1.</w:t>
+        </w:r>
+        <w:r>
+          <w:rPr>
+            <w:noProof/>
+          </w:rPr>
+          <w:tab/>
+        </w:r>
+        <w:r>
+          <w:rPr>
+            <w:rStyle w:val="Lienhypertexte"/>
+            <w:noProof/>
+          </w:rPr>
+          <w:t>Introduction et problématique</w:t>
+        </w:r>
+        <w:r>
+          <w:rPr>
+            <w:noProof/>
+            <w:webHidden/>
+          </w:rPr>
+          <w:tab/>
+        </w:r>
+        <w:r>
+          <w:rPr>
+            <w:noProof/>
+            <w:webHidden/>
+          </w:rPr>
+          <w:fldChar w:fldCharType="begin"/>
+        </w:r>
+        <w:r>
+          <w:rPr>
+            <w:noProof/>
+            <w:webHidden/>
+          </w:rPr>
+          <w:instrText xml:space="preserve"> PAGEREF _Toc523016881 \h </w:instrText>
+        </w:r>
+        <w:r>
+          <w:rPr>
+            <w:noProof/>
+            <w:webHidden/>
+          </w:rPr>
+        </w:r>
+        <w:r>
+          <w:rPr>
+            <w:noProof/>
+            <w:webHidden/>
+          </w:rPr>
+          <w:fldChar w:fldCharType="separate"/>
+        </w:r>
+        <w:r>
+          <w:rPr>
+            <w:noProof/>
+            <w:webHidden/>
+          </w:rPr>
+          <w:t>2</w:t>
+        </w:r>
+        <w:r>
+          <w:rPr>
+            <w:noProof/>
+            <w:webHidden/>
+          </w:rPr>
+          <w:fldChar w:fldCharType="end"/>
+        </w:r>
+      </w:hyperlink>
+    </w:p>
+    <w:p>
+      <w:pPr>
+        <w:pStyle w:val="TM1"/>
+        <w:tabs>
+          <w:tab w:val="left" w:pos="440"/>
+          <w:tab w:val="right" w:leader="dot" w:pos="8630"/>
+        </w:tabs>
+        <w:rPr>
+          <w:noProof/>
+        </w:rPr>
+      </w:pPr>
+      <w:hyperlink w:anchor="_Toc523016882" w:history="1">
+        <w:r>
+          <w:rPr>
+            <w:rStyle w:val="Lienhypertexte"/>
+            <w:noProof/>
+          </w:rPr>
+          <w:t>2.</w:t>
+        </w:r>
+        <w:r>
+          <w:rPr>
+            <w:noProof/>
+          </w:rPr>
+          <w:tab/>
+        </w:r>
+        <w:r>
+          <w:rPr>
+            <w:rStyle w:val="Lienhypertexte"/>
+            <w:noProof/>
+          </w:rPr>
+          <w:t>Aperçu du produit</w:t>
+        </w:r>
+        <w:r>
+          <w:rPr>
+            <w:noProof/>
+            <w:webHidden/>
+          </w:rPr>
+          <w:tab/>
+        </w:r>
+        <w:r>
+          <w:rPr>
+            <w:noProof/>
+            <w:webHidden/>
+          </w:rPr>
+          <w:fldChar w:fldCharType="begin"/>
+        </w:r>
+        <w:r>
+          <w:rPr>
+            <w:noProof/>
+            <w:webHidden/>
+          </w:rPr>
+          <w:instrText xml:space="preserve"> PAGEREF _Toc523016882 \h </w:instrText>
+        </w:r>
+        <w:r>
+          <w:rPr>
+            <w:noProof/>
+            <w:webHidden/>
+          </w:rPr>
+        </w:r>
+        <w:r>
+          <w:rPr>
+            <w:noProof/>
+            <w:webHidden/>
+          </w:rPr>
+          <w:fldChar w:fldCharType="separate"/>
+        </w:r>
+        <w:r>
+          <w:rPr>
+            <w:noProof/>
+            <w:webHidden/>
+          </w:rPr>
+          <w:t>2</w:t>
+        </w:r>
+        <w:r>
+          <w:rPr>
+            <w:noProof/>
+            <w:webHidden/>
+          </w:rPr>
+          <w:fldChar w:fldCharType="end"/>
+        </w:r>
+      </w:hyperlink>
+    </w:p>
+    <w:p>
+      <w:pPr>
+        <w:pStyle w:val="TM1"/>
+        <w:tabs>
+          <w:tab w:val="left" w:pos="440"/>
+          <w:tab w:val="right" w:leader="dot" w:pos="8630"/>
+        </w:tabs>
+        <w:rPr>
+          <w:noProof/>
+        </w:rPr>
+      </w:pPr>
+      <w:hyperlink w:anchor="_Toc523016883" w:history="1">
+        <w:r>
+          <w:rPr>
+            <w:rStyle w:val="Lienhypertexte"/>
+            <w:noProof/>
+          </w:rPr>
+          <w:t>3.</w:t>
+        </w:r>
+        <w:r>
+          <w:rPr>
+            <w:noProof/>
+          </w:rPr>
+          <w:tab/>
+        </w:r>
+        <w:r>
+          <w:rPr>
+            <w:rStyle w:val="Lienhypertexte"/>
+            <w:noProof/>
+          </w:rPr>
+          <w:t>Spécifications des fonctions principales</w:t>
+        </w:r>
+        <w:r>
+          <w:rPr>
+            <w:noProof/>
+            <w:webHidden/>
+          </w:rPr>
+          <w:tab/>
+        </w:r>
+        <w:r>
+          <w:rPr>
+            <w:noProof/>
+            <w:webHidden/>
+          </w:rPr>
+          <w:fldChar w:fldCharType="begin"/>
+        </w:r>
+        <w:r>
+          <w:rPr>
+            <w:noProof/>
+            <w:webHidden/>
+          </w:rPr>
+          <w:instrText xml:space="preserve"> PAGEREF _Toc523016883 \h </w:instrText>
+        </w:r>
+        <w:r>
+          <w:rPr>
+            <w:noProof/>
+            <w:webHidden/>
+          </w:rPr>
+        </w:r>
+        <w:r>
+          <w:rPr>
+            <w:noProof/>
+            <w:webHidden/>
+          </w:rPr>
+          <w:fldChar w:fldCharType="separate"/>
+        </w:r>
+        <w:r>
+          <w:rPr>
+            <w:noProof/>
+            <w:webHidden/>
+          </w:rPr>
+          <w:t>2</w:t>
+        </w:r>
+        <w:r>
+          <w:rPr>
+            <w:noProof/>
+            <w:webHidden/>
+          </w:rPr>
+          <w:fldChar w:fldCharType="end"/>
+        </w:r>
+      </w:hyperlink>
+    </w:p>
+    <w:p>
+      <w:pPr>
+        <w:pStyle w:val="TM1"/>
+        <w:tabs>
+          <w:tab w:val="left" w:pos="440"/>
+          <w:tab w:val="right" w:leader="dot" w:pos="8630"/>
+        </w:tabs>
+        <w:rPr>
+          <w:noProof/>
+        </w:rPr>
+      </w:pPr>
+      <w:hyperlink w:anchor="_Toc523016884" w:history="1">
+        <w:r>
+          <w:rPr>
+            <w:rStyle w:val="Lienhypertexte"/>
+            <w:noProof/>
+          </w:rPr>
+          <w:t>4.</w:t>
+        </w:r>
+        <w:r>
+          <w:rPr>
+            <w:noProof/>
+          </w:rPr>
+          <w:tab/>
+        </w:r>
+        <w:r>
+          <w:rPr>
+            <w:rStyle w:val="Lienhypertexte"/>
+            <w:noProof/>
+          </w:rPr>
+          <w:t>Écran principaux</w:t>
+        </w:r>
+        <w:r>
+          <w:rPr>
+            <w:noProof/>
+            <w:webHidden/>
+          </w:rPr>
+          <w:tab/>
+        </w:r>
+        <w:r>
+          <w:rPr>
+            <w:noProof/>
+            <w:webHidden/>
+          </w:rPr>
+          <w:fldChar w:fldCharType="begin"/>
+        </w:r>
+        <w:r>
+          <w:rPr>
+            <w:noProof/>
+            <w:webHidden/>
+          </w:rPr>
+          <w:instrText xml:space="preserve"> PAGEREF _Toc523016884 \h </w:instrText>
+        </w:r>
+        <w:r>
+          <w:rPr>
+            <w:noProof/>
+            <w:webHidden/>
+          </w:rPr>
+        </w:r>
+        <w:r>
+          <w:rPr>
+            <w:noProof/>
+            <w:webHidden/>
+          </w:rPr>
+          <w:fldChar w:fldCharType="separate"/>
+        </w:r>
+        <w:r>
+          <w:rPr>
+            <w:noProof/>
+            <w:webHidden/>
+          </w:rPr>
+          <w:t>2</w:t>
+        </w:r>
+        <w:r>
+          <w:rPr>
+            <w:noProof/>
+            <w:webHidden/>
+          </w:rPr>
+          <w:fldChar w:fldCharType="end"/>
+        </w:r>
+      </w:hyperlink>
+    </w:p>
+    <w:p>
+      <w:pPr>
+        <w:pStyle w:val="TM1"/>
+        <w:tabs>
+          <w:tab w:val="left" w:pos="440"/>
+          <w:tab w:val="right" w:leader="dot" w:pos="8630"/>
+        </w:tabs>
+        <w:rPr>
+          <w:noProof/>
+        </w:rPr>
+      </w:pPr>
+      <w:hyperlink w:anchor="_Toc523016885" w:history="1">
+        <w:r>
+          <w:rPr>
+            <w:rStyle w:val="Lienhypertexte"/>
+            <w:noProof/>
+          </w:rPr>
+          <w:t>5.</w:t>
+        </w:r>
+        <w:r>
+          <w:rPr>
+            <w:noProof/>
+          </w:rPr>
+          <w:tab/>
+        </w:r>
+        <w:r>
+          <w:rPr>
+            <w:rStyle w:val="Lienhypertexte"/>
+            <w:noProof/>
+          </w:rPr>
+          <w:t>Portée et limites</w:t>
+        </w:r>
+        <w:r>
+          <w:rPr>
+            <w:noProof/>
+            <w:webHidden/>
+          </w:rPr>
+          <w:tab/>
+        </w:r>
+        <w:r>
+          <w:rPr>
+            <w:noProof/>
+            <w:webHidden/>
+          </w:rPr>
+          <w:fldChar w:fldCharType="begin"/>
+        </w:r>
+        <w:r>
+          <w:rPr>
+            <w:noProof/>
+            <w:webHidden/>
+          </w:rPr>
+          <w:instrText xml:space="preserve"> PAGEREF _Toc523016885 \h </w:instrText>
+        </w:r>
+        <w:r>
+          <w:rPr>
+            <w:noProof/>
+            <w:webHidden/>
+          </w:rPr>
+        </w:r>
+        <w:r>
+          <w:rPr>
+            <w:noProof/>
+            <w:webHidden/>
+          </w:rPr>
+          <w:fldChar w:fldCharType="separate"/>
+        </w:r>
+        <w:r>
+          <w:rPr>
+            <w:noProof/>
+            <w:webHidden/>
+          </w:rPr>
+          <w:t>2</w:t>
+        </w:r>
+        <w:r>
+          <w:rPr>
+            <w:noProof/>
+            <w:webHidden/>
+          </w:rPr>
+          <w:fldChar w:fldCharType="end"/>
+        </w:r>
+      </w:hyperlink>
+    </w:p>
+    <w:p>
+      <w:pPr>
+        <w:pStyle w:val="TM1"/>
+        <w:tabs>
+          <w:tab w:val="left" w:pos="440"/>
+          <w:tab w:val="right" w:leader="dot" w:pos="8630"/>
+        </w:tabs>
+        <w:rPr>
+          <w:noProof/>
+        </w:rPr>
+      </w:pPr>
+      <w:hyperlink w:anchor="_Toc523016886" w:history="1">
+        <w:r>
+          <w:rPr>
+            <w:rStyle w:val="Lienhypertexte"/>
+            <w:noProof/>
+          </w:rPr>
+          <w:t>6.</w:t>
+        </w:r>
+        <w:r>
+          <w:rPr>
+            <w:noProof/>
+          </w:rPr>
+          <w:tab/>
+        </w:r>
+        <w:r>
+          <w:rPr>
+            <w:rStyle w:val="Lienhypertexte"/>
+            <w:noProof/>
+          </w:rPr>
+          <w:t>Autres besoins et contraintes</w:t>
+        </w:r>
+        <w:r>
+          <w:rPr>
+            <w:noProof/>
+            <w:webHidden/>
+          </w:rPr>
+          <w:tab/>
+        </w:r>
+        <w:r>
+          <w:rPr>
+            <w:noProof/>
+            <w:webHidden/>
+          </w:rPr>
+          <w:fldChar w:fldCharType="begin"/>
+        </w:r>
+        <w:r>
+          <w:rPr>
+            <w:noProof/>
+            <w:webHidden/>
+          </w:rPr>
+          <w:instrText xml:space="preserve"> PAGEREF _Toc523016886 \h </w:instrText>
+        </w:r>
+        <w:r>
+          <w:rPr>
+            <w:noProof/>
+            <w:webHidden/>
+          </w:rPr>
+        </w:r>
+        <w:r>
+          <w:rPr>
+            <w:noProof/>
+            <w:webHidden/>
+          </w:rPr>
+          <w:fldChar w:fldCharType="separate"/>
+        </w:r>
+        <w:r>
+          <w:rPr>
+            <w:noProof/>
+            <w:webHidden/>
+          </w:rPr>
+          <w:t>3</w:t>
+        </w:r>
+        <w:r>
+          <w:rPr>
+            <w:noProof/>
+            <w:webHidden/>
+          </w:rPr>
+          <w:fldChar w:fldCharType="end"/>
+        </w:r>
+      </w:hyperlink>
+    </w:p>
+    <w:p>
+      <w:pPr>
+        <w:pStyle w:val="Titre"/>
+        <w:rPr>
+          <w:rStyle w:val="Rfrenceintense"/>
+          <w:b/>
+          <w:sz w:val="48"/>
+        </w:rPr>
+      </w:pPr>
+      <w:r>
+        <w:rPr>
+          <w:rStyle w:val="Rfrenceintense"/>
+          <w:b/>
+          <w:sz w:val="48"/>
+        </w:rPr>
+        <w:fldChar w:fldCharType="end"/>
       </w:r>
     </w:p>
     <w:p>
       <w:pPr>
         <w:pStyle w:val="Titre1"/>
       </w:pPr>
+      <w:bookmarkStart w:id="1" w:name="_Toc523016881"/>
+      <w:r>
+        <w:t>Intro</w:t>
+      </w:r>
+      <w:r>
+        <w:t>d</w:t>
+      </w:r>
+      <w:r>
+        <w:t>uction</w:t>
+      </w:r>
+      <w:r>
+        <w:t xml:space="preserve"> et prob</w:t>
+      </w:r>
+      <w:r>
+        <w:t>l</w:t>
+      </w:r>
+      <w:r>
+        <w:t>ématique</w:t>
+      </w:r>
+      <w:bookmarkEnd w:id="1"/>
+    </w:p>
+    <w:p>
+      <w:r>
+        <w:t xml:space="preserve">Nous souhaitons </w:t>
+      </w:r>
+      <w:r>
+        <w:t xml:space="preserve">créer un logiciel qui permettra de crée un plan </w:t>
+      </w:r>
+      <w:r>
+        <w:t>tridimensionnel</w:t>
+      </w:r>
+      <w:r>
+        <w:t xml:space="preserve"> et</w:t>
+      </w:r>
+      <w:r>
+        <w:t xml:space="preserve"> qui donnera la possibilité de convertir le plan</w:t>
+      </w:r>
+      <w:r>
+        <w:t xml:space="preserve"> 3D</w:t>
+      </w:r>
+      <w:r>
+        <w:t xml:space="preserve"> en deux dimension</w:t>
+      </w:r>
+      <w:r>
+        <w:t>s</w:t>
+      </w:r>
+      <w:r>
+        <w:t xml:space="preserve"> par la suite.</w:t>
+      </w:r>
+      <w:r>
+        <w:t xml:space="preserve"> Prenant en compte le budget de l’utilisateur, ce logiciel faciliterait la planification de n’importe quel travail de fabrication (de </w:t>
+      </w:r>
+      <w:r>
+        <w:t>petits travaux</w:t>
+      </w:r>
+      <w:r>
+        <w:t xml:space="preserve"> de menuiserie </w:t>
+      </w:r>
+      <w:r>
+        <w:t>jusqu’</w:t>
+      </w:r>
+      <w:r>
+        <w:t>à la construction d’une maison).</w:t>
+      </w:r>
+    </w:p>
+    <w:p>
+      <w:pPr>
+        <w:pStyle w:val="Titre1"/>
+      </w:pPr>
+      <w:bookmarkStart w:id="2" w:name="_Toc523016882"/>
+      <w:r>
+        <w:t>Aperçu du produit</w:t>
+      </w:r>
+      <w:bookmarkEnd w:id="2"/>
+    </w:p>
+    <w:p>
+      <w:r>
+        <w:t>L’utilisateur pourra dessiner ses plans au travers de notre logiciel, qui s’occupera de les conserver. À partir de ces plans, le logiciel pourr</w:t>
+      </w:r>
+      <w:r>
+        <w:t>a estimer le coût des matériaux. En limitant le plan à un budget, le logiciel tentera d’optimiser le coût en fonction des prix de divers fournisseurs connus. Ces plans tridimensionnels pourront être convertis en plans bidimensionnels.</w:t>
+      </w:r>
+    </w:p>
+    <w:p>
+      <w:pPr>
+        <w:pStyle w:val="Titre1"/>
+      </w:pPr>
+      <w:bookmarkStart w:id="3" w:name="_Toc523016883"/>
       <w:r>
         <w:t>Spécifications des fonctions principales</w:t>
       </w:r>
+      <w:bookmarkEnd w:id="3"/>
     </w:p>
     <w:p>
       <w:r>
@@ -131,35 +877,117 @@
       <w:pPr>
         <w:pStyle w:val="Titre1"/>
       </w:pPr>
+      <w:bookmarkStart w:id="4" w:name="_Toc523016884"/>
       <w:r>
         <w:t>Écran principaux</w:t>
       </w:r>
-    </w:p>
-    <w:p>
-      <w:r>
-        <w:t>// TODO</w:t>
+      <w:bookmarkEnd w:id="4"/>
+    </w:p>
+    <w:p>
+      <w:r>
+        <w:t xml:space="preserve">Quatre écrans seront offerts : </w:t>
+      </w:r>
+    </w:p>
+    <w:p>
+      <w:pPr>
+        <w:pStyle w:val="Paragraphedeliste"/>
+        <w:numPr>
+          <w:ilvl w:val="0"/>
+          <w:numId w:val="5"/>
+        </w:numPr>
+      </w:pPr>
+      <w:r>
+        <w:t>Un écran de connexion et de session</w:t>
+      </w:r>
+    </w:p>
+    <w:p>
+      <w:pPr>
+        <w:pStyle w:val="Paragraphedeliste"/>
+        <w:numPr>
+          <w:ilvl w:val="0"/>
+          <w:numId w:val="5"/>
+        </w:numPr>
+      </w:pPr>
+      <w:r>
+        <w:t>Un écran de paramètres</w:t>
+      </w:r>
+    </w:p>
+    <w:p>
+      <w:pPr>
+        <w:pStyle w:val="Paragraphedeliste"/>
+        <w:numPr>
+          <w:ilvl w:val="0"/>
+          <w:numId w:val="5"/>
+        </w:numPr>
+      </w:pPr>
+      <w:r>
+        <w:t>Un écran de projet</w:t>
+      </w:r>
+    </w:p>
+    <w:p>
+      <w:pPr>
+        <w:pStyle w:val="Paragraphedeliste"/>
+        <w:numPr>
+          <w:ilvl w:val="0"/>
+          <w:numId w:val="5"/>
+        </w:numPr>
+      </w:pPr>
+      <w:r>
+        <w:t>Un écran de fabrication 2D</w:t>
       </w:r>
     </w:p>
     <w:p>
       <w:pPr>
         <w:pStyle w:val="Titre1"/>
       </w:pPr>
+      <w:bookmarkStart w:id="5" w:name="_Toc523016885"/>
       <w:r>
         <w:t>Portée et limites</w:t>
       </w:r>
-    </w:p>
-    <w:p>
-      <w:r>
-        <w:t>// TODO</w:t>
+      <w:bookmarkEnd w:id="5"/>
+    </w:p>
+    <w:p>
+      <w:r>
+        <w:t>L’application se limite</w:t>
+      </w:r>
+      <w:r>
+        <w:t xml:space="preserve"> </w:t>
+      </w:r>
+      <w:r>
+        <w:t>à l</w:t>
+      </w:r>
+      <w:r>
+        <w:t xml:space="preserve">a limite de l’imagination humaine. Il pourra éventuellement </w:t>
+      </w:r>
+      <w:r>
+        <w:t>proposer</w:t>
+      </w:r>
+      <w:r>
+        <w:t xml:space="preserve"> à l’utilisateur de se faire </w:t>
+      </w:r>
+      <w:r>
+        <w:t>livrer</w:t>
+      </w:r>
+      <w:r>
+        <w:t xml:space="preserve"> sa fabrication où il le souhaite</w:t>
+      </w:r>
+      <w:r>
+        <w:t xml:space="preserve">. Bien sûr la fabrication se fait avec </w:t>
+      </w:r>
+      <w:r>
+        <w:t>des matériaux fournis par nos fournisseurs.</w:t>
       </w:r>
     </w:p>
     <w:p>
       <w:pPr>
         <w:pStyle w:val="Titre1"/>
       </w:pPr>
-      <w:r>
+      <w:bookmarkStart w:id="6" w:name="_Toc523016886"/>
+      <w:r>
+        <w:lastRenderedPageBreak/>
         <w:t>Autres besoins et contraintes</w:t>
       </w:r>
+      <w:bookmarkEnd w:id="6"/>
     </w:p>
     <w:p>
       <w:r>
@@ -181,8 +1009,234 @@
 </w:document>
 </file>
 
+<file path=word/endnotes.xml><?xml version="1.0" encoding="utf-8"?>
+<w:endnotes xmlns:wpc="http://schemas.microsoft.com/office/word/2010/wordprocessingCanvas" xmlns:cx="http://schemas.microsoft.com/office/drawing/2014/chartex" xmlns:cx1="http://schemas.microsoft.com/office/drawing/2015/9/8/chartex" xmlns:cx2="http://schemas.microsoft.com/office/drawing/2015/10/21/chartex" xmlns:cx3="http://schemas.microsoft.com/office/drawing/2016/5/9/chartex" xmlns:cx4="http://schemas.microsoft.com/office/drawing/2016/5/10/chartex" xmlns:cx5="http://schemas.microsoft.com/office/drawing/2016/5/11/chartex" xmlns:cx6="http://schemas.microsoft.com/office/drawing/2016/5/12/chartex" xmlns:cx7="http://schemas.microsoft.com/office/drawing/2016/5/13/chartex" xmlns:cx8="http://schemas.microsoft.com/office/drawing/2016/5/14/chartex" xmlns:mc="http://schemas.openxmlformats.org/markup-compatibility/2006" xmlns:aink="http://schemas.microsoft.com/office/drawing/2016/ink" xmlns:am3d="http://schemas.microsoft.com/office/drawing/2017/model3d" xmlns:o="urn:schemas-microsoft-com:office:office" xmlns:r="http://schemas.openxmlformats.org/officeDocument/2006/relationships" xmlns:m="http://schemas.openxmlformats.org/officeDocument/2006/math" xmlns:v="urn:schemas-microsoft-com:vml" xmlns:wp14="http://schemas.microsoft.com/office/word/2010/wordprocessingDrawing" xmlns:wp="http://schemas.openxmlformats.org/drawingml/2006/wordprocessingDrawing" xmlns:w10="urn:schemas-microsoft-com:office:word" xmlns:w="http://schemas.openxmlformats.org/wordprocessingml/2006/main" xmlns:w14="http://schemas.microsoft.com/office/word/2010/wordml" xmlns:w15="http://schemas.microsoft.com/office/word/2012/wordml" xmlns:w16cid="http://schemas.microsoft.com/office/word/2016/wordml/cid" xmlns:w16se="http://schemas.microsoft.com/office/word/2015/wordml/symex" xmlns:wpg="http://schemas.microsoft.com/office/word/2010/wordprocessingGroup" xmlns:wpi="http://schemas.microsoft.com/office/word/2010/wordprocessingInk" xmlns:wne="http://schemas.microsoft.com/office/word/2006/wordml" xmlns:wps="http://schemas.microsoft.com/office/word/2010/wordprocessingShape" mc:Ignorable="w14 w15 w16se w16cid wp14">
+  <w:endnote w:type="separator" w:id="-1">
+    <w:p>
+      <w:pPr>
+        <w:spacing w:after="0" w:line="240" w:lineRule="auto"/>
+      </w:pPr>
+      <w:r>
+        <w:separator/>
+      </w:r>
+    </w:p>
+  </w:endnote>
+  <w:endnote w:type="continuationSeparator" w:id="0">
+    <w:p>
+      <w:pPr>
+        <w:spacing w:after="0" w:line="240" w:lineRule="auto"/>
+      </w:pPr>
+      <w:r>
+        <w:continuationSeparator/>
+      </w:r>
+    </w:p>
+  </w:endnote>
+</w:endnotes>
+</file>
+
+<file path=word/footer1.xml><?xml version="1.0" encoding="utf-8"?>
+<w:ftr xmlns:wpc="http://schemas.microsoft.com/office/word/2010/wordprocessingCanvas" xmlns:cx="http://schemas.microsoft.com/office/drawing/2014/chartex" xmlns:cx1="http://schemas.microsoft.com/office/drawing/2015/9/8/chartex" xmlns:cx2="http://schemas.microsoft.com/office/drawing/2015/10/21/chartex" xmlns:cx3="http://schemas.microsoft.com/office/drawing/2016/5/9/chartex" xmlns:cx4="http://schemas.microsoft.com/office/drawing/2016/5/10/chartex" xmlns:cx5="http://schemas.microsoft.com/office/drawing/2016/5/11/chartex" xmlns:cx6="http://schemas.microsoft.com/office/drawing/2016/5/12/chartex" xmlns:cx7="http://schemas.microsoft.com/office/drawing/2016/5/13/chartex" xmlns:cx8="http://schemas.microsoft.com/office/drawing/2016/5/14/chartex" xmlns:mc="http://schemas.openxmlformats.org/markup-compatibility/2006" xmlns:aink="http://schemas.microsoft.com/office/drawing/2016/ink" xmlns:am3d="http://schemas.microsoft.com/office/drawing/2017/model3d" xmlns:o="urn:schemas-microsoft-com:office:office" xmlns:r="http://schemas.openxmlformats.org/officeDocument/2006/relationships" xmlns:m="http://schemas.openxmlformats.org/officeDocument/2006/math" xmlns:v="urn:schemas-microsoft-com:vml" xmlns:wp14="http://schemas.microsoft.com/office/word/2010/wordprocessingDrawing" xmlns:wp="http://schemas.openxmlformats.org/drawingml/2006/wordprocessingDrawing" xmlns:w10="urn:schemas-microsoft-com:office:word" xmlns:w="http://schemas.openxmlformats.org/wordprocessingml/2006/main" xmlns:w14="http://schemas.microsoft.com/office/word/2010/wordml" xmlns:w15="http://schemas.microsoft.com/office/word/2012/wordml" xmlns:w16cid="http://schemas.microsoft.com/office/word/2016/wordml/cid" xmlns:w16se="http://schemas.microsoft.com/office/word/2015/wordml/symex" xmlns:wpg="http://schemas.microsoft.com/office/word/2010/wordprocessingGroup" xmlns:wpi="http://schemas.microsoft.com/office/word/2010/wordprocessingInk" xmlns:wne="http://schemas.microsoft.com/office/word/2006/wordml" xmlns:wps="http://schemas.microsoft.com/office/word/2010/wordprocessingShape" mc:Ignorable="w14 w15 w16se w16cid wp14">
+  <w:sdt>
+    <w:sdtPr>
+      <w:id w:val="-1368516001"/>
+      <w:docPartObj>
+        <w:docPartGallery w:val="Page Numbers (Bottom of Page)"/>
+        <w:docPartUnique/>
+      </w:docPartObj>
+    </w:sdtPr>
+    <w:sdtEndPr/>
+    <w:sdtContent>
+      <w:sdt>
+        <w:sdtPr>
+          <w:id w:val="-1769616900"/>
+          <w:docPartObj>
+            <w:docPartGallery w:val="Page Numbers (Top of Page)"/>
+            <w:docPartUnique/>
+          </w:docPartObj>
+        </w:sdtPr>
+        <w:sdtEndPr/>
+        <w:sdtContent>
+          <w:p>
+            <w:pPr>
+              <w:pStyle w:val="Pieddepage"/>
+              <w:jc w:val="right"/>
+            </w:pPr>
+            <w:r>
+              <w:rPr>
+                <w:lang w:val="fr-FR"/>
+              </w:rPr>
+              <w:t xml:space="preserve">Page </w:t>
+            </w:r>
+            <w:r>
+              <w:rPr>
+                <w:b/>
+                <w:bCs/>
+                <w:sz w:val="24"/>
+                <w:szCs w:val="24"/>
+              </w:rPr>
+              <w:fldChar w:fldCharType="begin"/>
+            </w:r>
+            <w:r>
+              <w:rPr>
+                <w:b/>
+                <w:bCs/>
+              </w:rPr>
+              <w:instrText>PAGE</w:instrText>
+            </w:r>
+            <w:r>
+              <w:rPr>
+                <w:b/>
+                <w:bCs/>
+                <w:sz w:val="24"/>
+                <w:szCs w:val="24"/>
+              </w:rPr>
+              <w:fldChar w:fldCharType="separate"/>
+            </w:r>
+            <w:r>
+              <w:rPr>
+                <w:b/>
+                <w:bCs/>
+                <w:lang w:val="fr-FR"/>
+              </w:rPr>
+              <w:t>2</w:t>
+            </w:r>
+            <w:r>
+              <w:rPr>
+                <w:b/>
+                <w:bCs/>
+                <w:sz w:val="24"/>
+                <w:szCs w:val="24"/>
+              </w:rPr>
+              <w:fldChar w:fldCharType="end"/>
+            </w:r>
+            <w:r>
+              <w:rPr>
+                <w:lang w:val="fr-FR"/>
+              </w:rPr>
+              <w:t xml:space="preserve"> sur </w:t>
+            </w:r>
+            <w:r>
+              <w:rPr>
+                <w:b/>
+                <w:bCs/>
+                <w:sz w:val="24"/>
+                <w:szCs w:val="24"/>
+              </w:rPr>
+              <w:fldChar w:fldCharType="begin"/>
+            </w:r>
+            <w:r>
+              <w:rPr>
+                <w:b/>
+                <w:bCs/>
+              </w:rPr>
+              <w:instrText>NUMPAGES</w:instrText>
+            </w:r>
+            <w:r>
+              <w:rPr>
+                <w:b/>
+                <w:bCs/>
+                <w:sz w:val="24"/>
+                <w:szCs w:val="24"/>
+              </w:rPr>
+              <w:fldChar w:fldCharType="separate"/>
+            </w:r>
+            <w:r>
+              <w:rPr>
+                <w:b/>
+                <w:bCs/>
+                <w:lang w:val="fr-FR"/>
+              </w:rPr>
+              <w:t>2</w:t>
+            </w:r>
+            <w:r>
+              <w:rPr>
+                <w:b/>
+                <w:bCs/>
+                <w:sz w:val="24"/>
+                <w:szCs w:val="24"/>
+              </w:rPr>
+              <w:fldChar w:fldCharType="end"/>
+            </w:r>
+          </w:p>
+        </w:sdtContent>
+      </w:sdt>
+    </w:sdtContent>
+  </w:sdt>
+  <w:p>
+    <w:pPr>
+      <w:pStyle w:val="Pieddepage"/>
+    </w:pPr>
+  </w:p>
+</w:ftr>
+</file>
+
+<file path=word/footnotes.xml><?xml version="1.0" encoding="utf-8"?>
+<w:footnotes xmlns:wpc="http://schemas.microsoft.com/office/word/2010/wordprocessingCanvas" xmlns:cx="http://schemas.microsoft.com/office/drawing/2014/chartex" xmlns:cx1="http://schemas.microsoft.com/office/drawing/2015/9/8/chartex" xmlns:cx2="http://schemas.microsoft.com/office/drawing/2015/10/21/chartex" xmlns:cx3="http://schemas.microsoft.com/office/drawing/2016/5/9/chartex" xmlns:cx4="http://schemas.microsoft.com/office/drawing/2016/5/10/chartex" xmlns:cx5="http://schemas.microsoft.com/office/drawing/2016/5/11/chartex" xmlns:cx6="http://schemas.microsoft.com/office/drawing/2016/5/12/chartex" xmlns:cx7="http://schemas.microsoft.com/office/drawing/2016/5/13/chartex" xmlns:cx8="http://schemas.microsoft.com/office/drawing/2016/5/14/chartex" xmlns:mc="http://schemas.openxmlformats.org/markup-compatibility/2006" xmlns:aink="http://schemas.microsoft.com/office/drawing/2016/ink" xmlns:am3d="http://schemas.microsoft.com/office/drawing/2017/model3d" xmlns:o="urn:schemas-microsoft-com:office:office" xmlns:r="http://schemas.openxmlformats.org/officeDocument/2006/relationships" xmlns:m="http://schemas.openxmlformats.org/officeDocument/2006/math" xmlns:v="urn:schemas-microsoft-com:vml" xmlns:wp14="http://schemas.microsoft.com/office/word/2010/wordprocessingDrawing" xmlns:wp="http://schemas.openxmlformats.org/drawingml/2006/wordprocessingDrawing" xmlns:w10="urn:schemas-microsoft-com:office:word" xmlns:w="http://schemas.openxmlformats.org/wordprocessingml/2006/main" xmlns:w14="http://schemas.microsoft.com/office/word/2010/wordml" xmlns:w15="http://schemas.microsoft.com/office/word/2012/wordml" xmlns:w16cid="http://schemas.microsoft.com/office/word/2016/wordml/cid" xmlns:w16se="http://schemas.microsoft.com/office/word/2015/wordml/symex" xmlns:wpg="http://schemas.microsoft.com/office/word/2010/wordprocessingGroup" xmlns:wpi="http://schemas.microsoft.com/office/word/2010/wordprocessingInk" xmlns:wne="http://schemas.microsoft.com/office/word/2006/wordml" xmlns:wps="http://schemas.microsoft.com/office/word/2010/wordprocessingShape" mc:Ignorable="w14 w15 w16se w16cid wp14">
+  <w:footnote w:type="separator" w:id="-1">
+    <w:p>
+      <w:pPr>
+        <w:spacing w:after="0" w:line="240" w:lineRule="auto"/>
+      </w:pPr>
+      <w:r>
+        <w:separator/>
+      </w:r>
+    </w:p>
+  </w:footnote>
+  <w:footnote w:type="continuationSeparator" w:id="0">
+    <w:p>
+      <w:pPr>
+        <w:spacing w:after="0" w:line="240" w:lineRule="auto"/>
+      </w:pPr>
+      <w:r>
+        <w:continuationSeparator/>
+      </w:r>
+    </w:p>
+  </w:footnote>
+</w:footnotes>
+</file>
+
+<file path=word/header1.xml><?xml version="1.0" encoding="utf-8"?>
+<w:hdr xmlns:wpc="http://schemas.microsoft.com/office/word/2010/wordprocessingCanvas" xmlns:cx="http://schemas.microsoft.com/office/drawing/2014/chartex" xmlns:cx1="http://schemas.microsoft.com/office/drawing/2015/9/8/chartex" xmlns:cx2="http://schemas.microsoft.com/office/drawing/2015/10/21/chartex" xmlns:cx3="http://schemas.microsoft.com/office/drawing/2016/5/9/chartex" xmlns:cx4="http://schemas.microsoft.com/office/drawing/2016/5/10/chartex" xmlns:cx5="http://schemas.microsoft.com/office/drawing/2016/5/11/chartex" xmlns:cx6="http://schemas.microsoft.com/office/drawing/2016/5/12/chartex" xmlns:cx7="http://schemas.microsoft.com/office/drawing/2016/5/13/chartex" xmlns:cx8="http://schemas.microsoft.com/office/drawing/2016/5/14/chartex" xmlns:mc="http://schemas.openxmlformats.org/markup-compatibility/2006" xmlns:aink="http://schemas.microsoft.com/office/drawing/2016/ink" xmlns:am3d="http://schemas.microsoft.com/office/drawing/2017/model3d" xmlns:o="urn:schemas-microsoft-com:office:office" xmlns:r="http://schemas.openxmlformats.org/officeDocument/2006/relationships" xmlns:m="http://schemas.openxmlformats.org/officeDocument/2006/math" xmlns:v="urn:schemas-microsoft-com:vml" xmlns:wp14="http://schemas.microsoft.com/office/word/2010/wordprocessingDrawing" xmlns:wp="http://schemas.openxmlformats.org/drawingml/2006/wordprocessingDrawing" xmlns:w10="urn:schemas-microsoft-com:office:word" xmlns:w="http://schemas.openxmlformats.org/wordprocessingml/2006/main" xmlns:w14="http://schemas.microsoft.com/office/word/2010/wordml" xmlns:w15="http://schemas.microsoft.com/office/word/2012/wordml" xmlns:w16cid="http://schemas.microsoft.com/office/word/2016/wordml/cid" xmlns:w16se="http://schemas.microsoft.com/office/word/2015/wordml/symex" xmlns:wpg="http://schemas.microsoft.com/office/word/2010/wordprocessingGroup" xmlns:wpi="http://schemas.microsoft.com/office/word/2010/wordprocessingInk" xmlns:wne="http://schemas.microsoft.com/office/word/2006/wordml" xmlns:wps="http://schemas.microsoft.com/office/word/2010/wordprocessingShape" mc:Ignorable="w14 w15 w16se w16cid wp14">
+  <w:sdt>
+    <w:sdtPr>
+      <w:rPr>
+        <w:sz w:val="44"/>
+        <w:szCs w:val="44"/>
+      </w:rPr>
+      <w:alias w:val="Titre "/>
+      <w:tag w:val=""/>
+      <w:id w:val="-842861415"/>
+      <w:placeholder>
+        <w:docPart w:val="AAF8E78D2BC4496187AB0A7267CB5217"/>
+      </w:placeholder>
+      <w:dataBinding w:prefixMappings="xmlns:ns0='http://purl.org/dc/elements/1.1/' xmlns:ns1='http://schemas.openxmlformats.org/package/2006/metadata/core-properties' " w:xpath="/ns1:coreProperties[1]/ns0:title[1]" w:storeItemID="{6C3C8BC8-F283-45AE-878A-BAB7291924A1}"/>
+      <w:text/>
+    </w:sdtPr>
+    <w:sdtContent>
+      <w:p>
+        <w:pPr>
+          <w:pStyle w:val="En-tte"/>
+          <w:jc w:val="center"/>
+          <w:rPr>
+            <w:sz w:val="44"/>
+            <w:szCs w:val="44"/>
+          </w:rPr>
+        </w:pPr>
+        <w:r>
+          <w:rPr>
+            <w:sz w:val="44"/>
+            <w:szCs w:val="44"/>
+          </w:rPr>
+          <w:t>Document de vision Hymperia</w:t>
+        </w:r>
+      </w:p>
+    </w:sdtContent>
+  </w:sdt>
+</w:hdr>
+</file>
+
 <file path=word/numbering.xml><?xml version="1.0" encoding="utf-8"?>
-<w:numbering xmlns:wpc="http://schemas.microsoft.com/office/word/2010/wordprocessingCanvas" xmlns:cx="http://schemas.microsoft.com/office/drawing/2014/chartex" xmlns:cx1="http://schemas.microsoft.com/office/drawing/2015/9/8/chartex" xmlns:mc="http://schemas.openxmlformats.org/markup-compatibility/2006" xmlns:o="urn:schemas-microsoft-com:office:office" xmlns:r="http://schemas.openxmlformats.org/officeDocument/2006/relationships" xmlns:m="http://schemas.openxmlformats.org/officeDocument/2006/math" xmlns:v="urn:schemas-microsoft-com:vml" xmlns:wp14="http://schemas.microsoft.com/office/word/2010/wordprocessingDrawing" xmlns:wp="http://schemas.openxmlformats.org/drawingml/2006/wordprocessingDrawing" xmlns:w10="urn:schemas-microsoft-com:office:word" xmlns:w="http://schemas.openxmlformats.org/wordprocessingml/2006/main" xmlns:w14="http://schemas.microsoft.com/office/word/2010/wordml" xmlns:w15="http://schemas.microsoft.com/office/word/2012/wordml" xmlns:w16se="http://schemas.microsoft.com/office/word/2015/wordml/symex" xmlns:wpg="http://schemas.microsoft.com/office/word/2010/wordprocessingGroup" xmlns:wpi="http://schemas.microsoft.com/office/word/2010/wordprocessingInk" xmlns:wne="http://schemas.microsoft.com/office/word/2006/wordml" xmlns:wps="http://schemas.microsoft.com/office/word/2010/wordprocessingShape" mc:Ignorable="w14 w15 w16se wp14">
+<w:numbering xmlns:wpc="http://schemas.microsoft.com/office/word/2010/wordprocessingCanvas" xmlns:cx="http://schemas.microsoft.com/office/drawing/2014/chartex" xmlns:cx1="http://schemas.microsoft.com/office/drawing/2015/9/8/chartex" xmlns:cx2="http://schemas.microsoft.com/office/drawing/2015/10/21/chartex" xmlns:cx3="http://schemas.microsoft.com/office/drawing/2016/5/9/chartex" xmlns:cx4="http://schemas.microsoft.com/office/drawing/2016/5/10/chartex" xmlns:cx5="http://schemas.microsoft.com/office/drawing/2016/5/11/chartex" xmlns:cx6="http://schemas.microsoft.com/office/drawing/2016/5/12/chartex" xmlns:cx7="http://schemas.microsoft.com/office/drawing/2016/5/13/chartex" xmlns:cx8="http://schemas.microsoft.com/office/drawing/2016/5/14/chartex" xmlns:mc="http://schemas.openxmlformats.org/markup-compatibility/2006" xmlns:aink="http://schemas.microsoft.com/office/drawing/2016/ink" xmlns:am3d="http://schemas.microsoft.com/office/drawing/2017/model3d" xmlns:o="urn:schemas-microsoft-com:office:office" xmlns:r="http://schemas.openxmlformats.org/officeDocument/2006/relationships" xmlns:m="http://schemas.openxmlformats.org/officeDocument/2006/math" xmlns:v="urn:schemas-microsoft-com:vml" xmlns:wp14="http://schemas.microsoft.com/office/word/2010/wordprocessingDrawing" xmlns:wp="http://schemas.openxmlformats.org/drawingml/2006/wordprocessingDrawing" xmlns:w10="urn:schemas-microsoft-com:office:word" xmlns:w="http://schemas.openxmlformats.org/wordprocessingml/2006/main" xmlns:w14="http://schemas.microsoft.com/office/word/2010/wordml" xmlns:w15="http://schemas.microsoft.com/office/word/2012/wordml" xmlns:w16cid="http://schemas.microsoft.com/office/word/2016/wordml/cid" xmlns:w16se="http://schemas.microsoft.com/office/word/2015/wordml/symex" xmlns:wpg="http://schemas.microsoft.com/office/word/2010/wordprocessingGroup" xmlns:wpi="http://schemas.microsoft.com/office/word/2010/wordprocessingInk" xmlns:wne="http://schemas.microsoft.com/office/word/2006/wordml" xmlns:wps="http://schemas.microsoft.com/office/word/2010/wordprocessingShape" mc:Ignorable="w14 w15 w16se w16cid wp14">
   <w:abstractNum w:abstractNumId="0" w15:restartNumberingAfterBreak="0">
     <w:nsid w:val="2FBD2A9C"/>
     <w:multiLevelType w:val="hybridMultilevel"/>
@@ -356,6 +1410,119 @@
     </w:lvl>
   </w:abstractNum>
   <w:abstractNum w:abstractNumId="2" w15:restartNumberingAfterBreak="0">
+    <w:nsid w:val="6A7E3E70"/>
+    <w:multiLevelType w:val="hybridMultilevel"/>
+    <w:tmpl w:val="32BCBD34"/>
+    <w:lvl w:ilvl="0" w:tplc="0C0C0001">
+      <w:start w:val="1"/>
+      <w:numFmt w:val="bullet"/>
+      <w:lvlText w:val=""/>
+      <w:lvlJc w:val="left"/>
+      <w:pPr>
+        <w:ind w:left="720" w:hanging="360"/>
+      </w:pPr>
+      <w:rPr>
+        <w:rFonts w:ascii="Symbol" w:hAnsi="Symbol" w:hint="default"/>
+      </w:rPr>
+    </w:lvl>
+    <w:lvl w:ilvl="1" w:tplc="0C0C0003" w:tentative="1">
+      <w:start w:val="1"/>
+      <w:numFmt w:val="bullet"/>
+      <w:lvlText w:val="o"/>
+      <w:lvlJc w:val="left"/>
+      <w:pPr>
+        <w:ind w:left="1440" w:hanging="360"/>
+      </w:pPr>
+      <w:rPr>
+        <w:rFonts w:ascii="Courier New" w:hAnsi="Courier New" w:cs="Courier New" w:hint="default"/>
+      </w:rPr>
+    </w:lvl>
+    <w:lvl w:ilvl="2" w:tplc="0C0C0005" w:tentative="1">
+      <w:start w:val="1"/>
+      <w:numFmt w:val="bullet"/>
+      <w:lvlText w:val=""/>
+      <w:lvlJc w:val="left"/>
+      <w:pPr>
+        <w:ind w:left="2160" w:hanging="360"/>
+      </w:pPr>
+      <w:rPr>
+        <w:rFonts w:ascii="Wingdings" w:hAnsi="Wingdings" w:hint="default"/>
+      </w:rPr>
+    </w:lvl>
+    <w:lvl w:ilvl="3" w:tplc="0C0C0001" w:tentative="1">
+      <w:start w:val="1"/>
+      <w:numFmt w:val="bullet"/>
+      <w:lvlText w:val=""/>
+      <w:lvlJc w:val="left"/>
+      <w:pPr>
+        <w:ind w:left="2880" w:hanging="360"/>
+      </w:pPr>
+      <w:rPr>
+        <w:rFonts w:ascii="Symbol" w:hAnsi="Symbol" w:hint="default"/>
+      </w:rPr>
+    </w:lvl>
+    <w:lvl w:ilvl="4" w:tplc="0C0C0003" w:tentative="1">
+      <w:start w:val="1"/>
+      <w:numFmt w:val="bullet"/>
+      <w:lvlText w:val="o"/>
+      <w:lvlJc w:val="left"/>
+      <w:pPr>
+        <w:ind w:left="3600" w:hanging="360"/>
+      </w:pPr>
+      <w:rPr>
+        <w:rFonts w:ascii="Courier New" w:hAnsi="Courier New" w:cs="Courier New" w:hint="default"/>
+      </w:rPr>
+    </w:lvl>
+    <w:lvl w:ilvl="5" w:tplc="0C0C0005" w:tentative="1">
+      <w:start w:val="1"/>
+      <w:numFmt w:val="bullet"/>
+      <w:lvlText w:val=""/>
+      <w:lvlJc w:val="left"/>
+      <w:pPr>
+        <w:ind w:left="4320" w:hanging="360"/>
+      </w:pPr>
+      <w:rPr>
+        <w:rFonts w:ascii="Wingdings" w:hAnsi="Wingdings" w:hint="default"/>
+      </w:rPr>
+    </w:lvl>
+    <w:lvl w:ilvl="6" w:tplc="0C0C0001" w:tentative="1">
+      <w:start w:val="1"/>
+      <w:numFmt w:val="bullet"/>
+      <w:lvlText w:val=""/>
+      <w:lvlJc w:val="left"/>
+      <w:pPr>
+        <w:ind w:left="5040" w:hanging="360"/>
+      </w:pPr>
+      <w:rPr>
+        <w:rFonts w:ascii="Symbol" w:hAnsi="Symbol" w:hint="default"/>
+      </w:rPr>
+    </w:lvl>
+    <w:lvl w:ilvl="7" w:tplc="0C0C0003" w:tentative="1">
+      <w:start w:val="1"/>
+      <w:numFmt w:val="bullet"/>
+      <w:lvlText w:val="o"/>
+      <w:lvlJc w:val="left"/>
+      <w:pPr>
+        <w:ind w:left="5760" w:hanging="360"/>
+      </w:pPr>
+      <w:rPr>
+        <w:rFonts w:ascii="Courier New" w:hAnsi="Courier New" w:cs="Courier New" w:hint="default"/>
+      </w:rPr>
+    </w:lvl>
+    <w:lvl w:ilvl="8" w:tplc="0C0C0005" w:tentative="1">
+      <w:start w:val="1"/>
+      <w:numFmt w:val="bullet"/>
+      <w:lvlText w:val=""/>
+      <w:lvlJc w:val="left"/>
+      <w:pPr>
+        <w:ind w:left="6480" w:hanging="360"/>
+      </w:pPr>
+      <w:rPr>
+        <w:rFonts w:ascii="Wingdings" w:hAnsi="Wingdings" w:hint="default"/>
+      </w:rPr>
+    </w:lvl>
+  </w:abstractNum>
+  <w:abstractNum w:abstractNumId="3" w15:restartNumberingAfterBreak="0">
     <w:nsid w:val="78105E1E"/>
     <w:multiLevelType w:val="hybridMultilevel"/>
     <w:tmpl w:val="CF188136"/>
@@ -468,7 +1635,7 @@
       </w:rPr>
     </w:lvl>
   </w:abstractNum>
-  <w:abstractNum w:abstractNumId="3" w15:restartNumberingAfterBreak="0">
+  <w:abstractNum w:abstractNumId="4" w15:restartNumberingAfterBreak="0">
     <w:nsid w:val="7A444983"/>
     <w:multiLevelType w:val="hybridMultilevel"/>
     <w:tmpl w:val="B1A6B2AA"/>
@@ -559,19 +1726,22 @@
     <w:abstractNumId w:val="0"/>
   </w:num>
   <w:num w:numId="2">
-    <w:abstractNumId w:val="3"/>
+    <w:abstractNumId w:val="4"/>
   </w:num>
   <w:num w:numId="3">
     <w:abstractNumId w:val="1"/>
   </w:num>
   <w:num w:numId="4">
+    <w:abstractNumId w:val="3"/>
+  </w:num>
+  <w:num w:numId="5">
     <w:abstractNumId w:val="2"/>
   </w:num>
 </w:numbering>
 </file>
 
 <file path=word/styles.xml><?xml version="1.0" encoding="utf-8"?>
-<w:styles xmlns:mc="http://schemas.openxmlformats.org/markup-compatibility/2006" xmlns:r="http://schemas.openxmlformats.org/officeDocument/2006/relationships" xmlns:w="http://schemas.openxmlformats.org/wordprocessingml/2006/main" xmlns:w14="http://schemas.microsoft.com/office/word/2010/wordml" xmlns:w15="http://schemas.microsoft.com/office/word/2012/wordml" xmlns:w16se="http://schemas.microsoft.com/office/word/2015/wordml/symex" mc:Ignorable="w14 w15 w16se">
+<w:styles xmlns:mc="http://schemas.openxmlformats.org/markup-compatibility/2006" xmlns:r="http://schemas.openxmlformats.org/officeDocument/2006/relationships" xmlns:w="http://schemas.openxmlformats.org/wordprocessingml/2006/main" xmlns:w14="http://schemas.microsoft.com/office/word/2010/wordml" xmlns:w15="http://schemas.microsoft.com/office/word/2012/wordml" xmlns:w16cid="http://schemas.microsoft.com/office/word/2016/wordml/cid" xmlns:w16se="http://schemas.microsoft.com/office/word/2015/wordml/symex" mc:Ignorable="w14 w15 w16se w16cid">
   <w:docDefaults>
     <w:rPrDefault>
       <w:rPr>
@@ -587,7 +1757,7 @@
       </w:pPr>
     </w:pPrDefault>
   </w:docDefaults>
-  <w:latentStyles w:defLockedState="0" w:defUIPriority="99" w:defSemiHidden="0" w:defUnhideWhenUsed="0" w:defQFormat="0" w:count="371">
+  <w:latentStyles w:defLockedState="0" w:defUIPriority="99" w:defSemiHidden="0" w:defUnhideWhenUsed="0" w:defQFormat="0" w:count="375">
     <w:lsdException w:name="Normal" w:uiPriority="0" w:qFormat="1"/>
     <w:lsdException w:name="heading 1" w:uiPriority="9" w:qFormat="1"/>
     <w:lsdException w:name="heading 2" w:semiHidden="1" w:uiPriority="9" w:unhideWhenUsed="1" w:qFormat="1"/>
@@ -959,6 +2129,10 @@
     <w:lsdException w:name="List Table 5 Dark Accent 6" w:uiPriority="50"/>
     <w:lsdException w:name="List Table 6 Colorful Accent 6" w:uiPriority="51"/>
     <w:lsdException w:name="List Table 7 Colorful Accent 6" w:uiPriority="52"/>
+    <w:lsdException w:name="Mention" w:semiHidden="1" w:unhideWhenUsed="1"/>
+    <w:lsdException w:name="Smart Hyperlink" w:semiHidden="1" w:unhideWhenUsed="1"/>
+    <w:lsdException w:name="Hashtag" w:semiHidden="1" w:unhideWhenUsed="1"/>
+    <w:lsdException w:name="Unresolved Mention" w:semiHidden="1" w:unhideWhenUsed="1"/>
   </w:latentStyles>
   <w:style w:type="paragraph" w:default="1" w:styleId="Normal">
     <w:name w:val="Normal"/>
@@ -1081,7 +2255,727 @@
       <w:contextualSpacing/>
     </w:pPr>
   </w:style>
+  <w:style w:type="paragraph" w:styleId="Titre">
+    <w:name w:val="Title"/>
+    <w:basedOn w:val="Normal"/>
+    <w:next w:val="Normal"/>
+    <w:link w:val="TitreCar"/>
+    <w:uiPriority w:val="10"/>
+    <w:qFormat/>
+    <w:rsid w:val="00491237"/>
+    <w:pPr>
+      <w:spacing w:after="0" w:line="240" w:lineRule="auto"/>
+      <w:contextualSpacing/>
+    </w:pPr>
+    <w:rPr>
+      <w:rFonts w:asciiTheme="majorHAnsi" w:eastAsiaTheme="majorEastAsia" w:hAnsiTheme="majorHAnsi" w:cstheme="majorBidi"/>
+      <w:spacing w:val="-10"/>
+      <w:kern w:val="28"/>
+      <w:sz w:val="56"/>
+      <w:szCs w:val="56"/>
+    </w:rPr>
+  </w:style>
+  <w:style w:type="character" w:customStyle="1" w:styleId="TitreCar">
+    <w:name w:val="Titre Car"/>
+    <w:basedOn w:val="Policepardfaut"/>
+    <w:link w:val="Titre"/>
+    <w:uiPriority w:val="10"/>
+    <w:rsid w:val="00491237"/>
+    <w:rPr>
+      <w:rFonts w:asciiTheme="majorHAnsi" w:eastAsiaTheme="majorEastAsia" w:hAnsiTheme="majorHAnsi" w:cstheme="majorBidi"/>
+      <w:spacing w:val="-10"/>
+      <w:kern w:val="28"/>
+      <w:sz w:val="56"/>
+      <w:szCs w:val="56"/>
+    </w:rPr>
+  </w:style>
+  <w:style w:type="character" w:styleId="Rfrenceintense">
+    <w:name w:val="Intense Reference"/>
+    <w:basedOn w:val="Policepardfaut"/>
+    <w:uiPriority w:val="32"/>
+    <w:qFormat/>
+    <w:rsid w:val="006C3BB7"/>
+    <w:rPr>
+      <w:rFonts w:asciiTheme="minorHAnsi" w:hAnsiTheme="minorHAnsi" w:cstheme="minorHAnsi"/>
+      <w:bCs/>
+      <w:color w:val="0D0D0D" w:themeColor="text1" w:themeTint="F2"/>
+      <w:spacing w:val="5"/>
+      <w:sz w:val="44"/>
+      <w:szCs w:val="40"/>
+    </w:rPr>
+  </w:style>
+  <w:style w:type="paragraph" w:styleId="TM1">
+    <w:name w:val="toc 1"/>
+    <w:basedOn w:val="Normal"/>
+    <w:next w:val="Normal"/>
+    <w:autoRedefine/>
+    <w:uiPriority w:val="39"/>
+    <w:unhideWhenUsed/>
+    <w:rsid w:val="007B79F9"/>
+    <w:pPr>
+      <w:spacing w:after="100"/>
+    </w:pPr>
+  </w:style>
+  <w:style w:type="character" w:styleId="Lienhypertexte">
+    <w:name w:val="Hyperlink"/>
+    <w:basedOn w:val="Policepardfaut"/>
+    <w:uiPriority w:val="99"/>
+    <w:unhideWhenUsed/>
+    <w:rsid w:val="007B79F9"/>
+    <w:rPr>
+      <w:color w:val="0563C1" w:themeColor="hyperlink"/>
+      <w:u w:val="single"/>
+    </w:rPr>
+  </w:style>
+  <w:style w:type="paragraph" w:styleId="En-tte">
+    <w:name w:val="header"/>
+    <w:basedOn w:val="Normal"/>
+    <w:link w:val="En-tteCar"/>
+    <w:uiPriority w:val="99"/>
+    <w:unhideWhenUsed/>
+    <w:rsid w:val="007B79F9"/>
+    <w:pPr>
+      <w:tabs>
+        <w:tab w:val="center" w:pos="4320"/>
+        <w:tab w:val="right" w:pos="8640"/>
+      </w:tabs>
+      <w:spacing w:after="0" w:line="240" w:lineRule="auto"/>
+    </w:pPr>
+  </w:style>
+  <w:style w:type="character" w:customStyle="1" w:styleId="En-tteCar">
+    <w:name w:val="En-tête Car"/>
+    <w:basedOn w:val="Policepardfaut"/>
+    <w:link w:val="En-tte"/>
+    <w:uiPriority w:val="99"/>
+    <w:rsid w:val="007B79F9"/>
+    <w:rPr>
+      <w:rFonts w:ascii="Times New Roman" w:hAnsi="Times New Roman"/>
+    </w:rPr>
+  </w:style>
+  <w:style w:type="paragraph" w:styleId="Pieddepage">
+    <w:name w:val="footer"/>
+    <w:basedOn w:val="Normal"/>
+    <w:link w:val="PieddepageCar"/>
+    <w:uiPriority w:val="99"/>
+    <w:unhideWhenUsed/>
+    <w:rsid w:val="007B79F9"/>
+    <w:pPr>
+      <w:tabs>
+        <w:tab w:val="center" w:pos="4320"/>
+        <w:tab w:val="right" w:pos="8640"/>
+      </w:tabs>
+      <w:spacing w:after="0" w:line="240" w:lineRule="auto"/>
+    </w:pPr>
+  </w:style>
+  <w:style w:type="character" w:customStyle="1" w:styleId="PieddepageCar">
+    <w:name w:val="Pied de page Car"/>
+    <w:basedOn w:val="Policepardfaut"/>
+    <w:link w:val="Pieddepage"/>
+    <w:uiPriority w:val="99"/>
+    <w:rsid w:val="007B79F9"/>
+    <w:rPr>
+      <w:rFonts w:ascii="Times New Roman" w:hAnsi="Times New Roman"/>
+    </w:rPr>
+  </w:style>
+  <w:style w:type="character" w:styleId="Textedelespacerserv">
+    <w:name w:val="Placeholder Text"/>
+    <w:basedOn w:val="Policepardfaut"/>
+    <w:uiPriority w:val="99"/>
+    <w:semiHidden/>
+    <w:rsid w:val="007B79F9"/>
+    <w:rPr>
+      <w:color w:val="808080"/>
+    </w:rPr>
+  </w:style>
 </w:styles>
+</file>
+
+<file path=word/glossary/document.xml><?xml version="1.0" encoding="utf-8"?>
+<w:glossaryDocument xmlns:wpc="http://schemas.microsoft.com/office/word/2010/wordprocessingCanvas" xmlns:cx="http://schemas.microsoft.com/office/drawing/2014/chartex" xmlns:cx1="http://schemas.microsoft.com/office/drawing/2015/9/8/chartex" xmlns:cx2="http://schemas.microsoft.com/office/drawing/2015/10/21/chartex" xmlns:cx3="http://schemas.microsoft.com/office/drawing/2016/5/9/chartex" xmlns:cx4="http://schemas.microsoft.com/office/drawing/2016/5/10/chartex" xmlns:cx5="http://schemas.microsoft.com/office/drawing/2016/5/11/chartex" xmlns:cx6="http://schemas.microsoft.com/office/drawing/2016/5/12/chartex" xmlns:cx7="http://schemas.microsoft.com/office/drawing/2016/5/13/chartex" xmlns:cx8="http://schemas.microsoft.com/office/drawing/2016/5/14/chartex" xmlns:mc="http://schemas.openxmlformats.org/markup-compatibility/2006" xmlns:aink="http://schemas.microsoft.com/office/drawing/2016/ink" xmlns:am3d="http://schemas.microsoft.com/office/drawing/2017/model3d" xmlns:o="urn:schemas-microsoft-com:office:office" xmlns:r="http://schemas.openxmlformats.org/officeDocument/2006/relationships" xmlns:m="http://schemas.openxmlformats.org/officeDocument/2006/math" xmlns:v="urn:schemas-microsoft-com:vml" xmlns:wp14="http://schemas.microsoft.com/office/word/2010/wordprocessingDrawing" xmlns:wp="http://schemas.openxmlformats.org/drawingml/2006/wordprocessingDrawing" xmlns:w10="urn:schemas-microsoft-com:office:word" xmlns:w="http://schemas.openxmlformats.org/wordprocessingml/2006/main" xmlns:w14="http://schemas.microsoft.com/office/word/2010/wordml" xmlns:w15="http://schemas.microsoft.com/office/word/2012/wordml" xmlns:w16cid="http://schemas.microsoft.com/office/word/2016/wordml/cid" xmlns:w16se="http://schemas.microsoft.com/office/word/2015/wordml/symex" xmlns:wpg="http://schemas.microsoft.com/office/word/2010/wordprocessingGroup" xmlns:wpi="http://schemas.microsoft.com/office/word/2010/wordprocessingInk" xmlns:wne="http://schemas.microsoft.com/office/word/2006/wordml" xmlns:wps="http://schemas.microsoft.com/office/word/2010/wordprocessingShape" mc:Ignorable="w14 w15 w16se w16cid wp14">
+  <w:docParts>
+    <w:docPart>
+      <w:docPartPr>
+        <w:name w:val="AAF8E78D2BC4496187AB0A7267CB5217"/>
+        <w:category>
+          <w:name w:val="Général"/>
+          <w:gallery w:val="placeholder"/>
+        </w:category>
+        <w:types>
+          <w:type w:val="bbPlcHdr"/>
+        </w:types>
+        <w:behaviors>
+          <w:behavior w:val="content"/>
+        </w:behaviors>
+        <w:guid w:val="{ED613B3F-A5C2-4BB7-A4EF-745A921B59BE}"/>
+      </w:docPartPr>
+      <w:docPartBody>
+        <w:p>
+          <w:r>
+            <w:rPr>
+              <w:rStyle w:val="Textedelespacerserv"/>
+            </w:rPr>
+            <w:t>[Titre ]</w:t>
+          </w:r>
+        </w:p>
+      </w:docPartBody>
+    </w:docPart>
+  </w:docParts>
+</w:glossaryDocument>
+</file>
+
+<file path=word/glossary/fontTable.xml><?xml version="1.0" encoding="utf-8"?>
+<w:fonts xmlns:mc="http://schemas.openxmlformats.org/markup-compatibility/2006" xmlns:r="http://schemas.openxmlformats.org/officeDocument/2006/relationships" xmlns:w="http://schemas.openxmlformats.org/wordprocessingml/2006/main" xmlns:w14="http://schemas.microsoft.com/office/word/2010/wordml" xmlns:w15="http://schemas.microsoft.com/office/word/2012/wordml" xmlns:w16cid="http://schemas.microsoft.com/office/word/2016/wordml/cid" xmlns:w16se="http://schemas.microsoft.com/office/word/2015/wordml/symex" mc:Ignorable="w14 w15 w16se w16cid">
+  <w:font w:name="Symbol">
+    <w:panose1 w:val="05050102010706020507"/>
+    <w:charset w:val="02"/>
+    <w:family w:val="roman"/>
+    <w:pitch w:val="variable"/>
+    <w:sig w:usb0="00000000" w:usb1="10000000" w:usb2="00000000" w:usb3="00000000" w:csb0="80000000" w:csb1="00000000"/>
+  </w:font>
+  <w:font w:name="Times New Roman">
+    <w:panose1 w:val="02020603050405020304"/>
+    <w:charset w:val="00"/>
+    <w:family w:val="roman"/>
+    <w:pitch w:val="variable"/>
+    <w:sig w:usb0="E0002AFF" w:usb1="C0007841" w:usb2="00000009" w:usb3="00000000" w:csb0="000001FF" w:csb1="00000000"/>
+  </w:font>
+  <w:font w:name="Courier New">
+    <w:panose1 w:val="02070309020205020404"/>
+    <w:charset w:val="00"/>
+    <w:family w:val="modern"/>
+    <w:pitch w:val="fixed"/>
+    <w:sig w:usb0="E0002EFF" w:usb1="C0007843" w:usb2="00000009" w:usb3="00000000" w:csb0="000001FF" w:csb1="00000000"/>
+  </w:font>
+  <w:font w:name="Wingdings">
+    <w:panose1 w:val="05000000000000000000"/>
+    <w:charset w:val="02"/>
+    <w:family w:val="auto"/>
+    <w:pitch w:val="variable"/>
+    <w:sig w:usb0="00000000" w:usb1="10000000" w:usb2="00000000" w:usb3="00000000" w:csb0="80000000" w:csb1="00000000"/>
+  </w:font>
+  <w:font w:name="Calibri">
+    <w:panose1 w:val="020F0502020204030204"/>
+    <w:charset w:val="00"/>
+    <w:family w:val="swiss"/>
+    <w:pitch w:val="variable"/>
+    <w:sig w:usb0="E0002AFF" w:usb1="4000ACFF" w:usb2="00000001" w:usb3="00000000" w:csb0="000001FF" w:csb1="00000000"/>
+  </w:font>
+  <w:font w:name="DengXian">
+    <w:altName w:val="等线"/>
+    <w:panose1 w:val="02010600030101010101"/>
+    <w:charset w:val="86"/>
+    <w:family w:val="auto"/>
+    <w:pitch w:val="variable"/>
+    <w:sig w:usb0="A00002BF" w:usb1="38CF7CFA" w:usb2="00000016" w:usb3="00000000" w:csb0="0004000F" w:csb1="00000000"/>
+  </w:font>
+  <w:font w:name="DengXian Light">
+    <w:altName w:val="等线 Light"/>
+    <w:charset w:val="86"/>
+    <w:family w:val="auto"/>
+    <w:pitch w:val="variable"/>
+    <w:sig w:usb0="A00002BF" w:usb1="38CF7CFA" w:usb2="00000016" w:usb3="00000000" w:csb0="0004000F" w:csb1="00000000"/>
+  </w:font>
+  <w:font w:name="Calibri Light">
+    <w:panose1 w:val="020F0302020204030204"/>
+    <w:charset w:val="00"/>
+    <w:family w:val="swiss"/>
+    <w:pitch w:val="variable"/>
+    <w:sig w:usb0="A0002AEF" w:usb1="4000207B" w:usb2="00000000" w:usb3="00000000" w:csb0="000001FF" w:csb1="00000000"/>
+  </w:font>
+</w:fonts>
+</file>
+
+<file path=word/glossary/settings.xml><?xml version="1.0" encoding="utf-8"?>
+<w:settings xmlns:mc="http://schemas.openxmlformats.org/markup-compatibility/2006" xmlns:o="urn:schemas-microsoft-com:office:office" xmlns:r="http://schemas.openxmlformats.org/officeDocument/2006/relationships" xmlns:m="http://schemas.openxmlformats.org/officeDocument/2006/math" xmlns:v="urn:schemas-microsoft-com:vml" xmlns:w10="urn:schemas-microsoft-com:office:word" xmlns:w="http://schemas.openxmlformats.org/wordprocessingml/2006/main" xmlns:w14="http://schemas.microsoft.com/office/word/2010/wordml" xmlns:w15="http://schemas.microsoft.com/office/word/2012/wordml" xmlns:w16cid="http://schemas.microsoft.com/office/word/2016/wordml/cid" xmlns:w16se="http://schemas.microsoft.com/office/word/2015/wordml/symex" xmlns:sl="http://schemas.openxmlformats.org/schemaLibrary/2006/main" mc:Ignorable="w14 w15 w16se w16cid">
+  <w:view w:val="normal"/>
+  <w:defaultTabStop w:val="708"/>
+  <w:hyphenationZone w:val="425"/>
+  <w:characterSpacingControl w:val="doNotCompress"/>
+  <w:compat>
+    <w:useFELayout/>
+    <w:compatSetting w:name="compatibilityMode" w:uri="http://schemas.microsoft.com/office/word" w:val="15"/>
+    <w:compatSetting w:name="overrideTableStyleFontSizeAndJustification" w:uri="http://schemas.microsoft.com/office/word" w:val="1"/>
+    <w:compatSetting w:name="enableOpenTypeFeatures" w:uri="http://schemas.microsoft.com/office/word" w:val="1"/>
+    <w:compatSetting w:name="doNotFlipMirrorIndents" w:uri="http://schemas.microsoft.com/office/word" w:val="1"/>
+    <w:compatSetting w:name="differentiateMultirowTableHeaders" w:uri="http://schemas.microsoft.com/office/word" w:val="1"/>
+    <w:compatSetting w:name="useWord2013TrackBottomHyphenation" w:uri="http://schemas.microsoft.com/office/word" w:val="0"/>
+  </w:compat>
+  <w:rsids>
+    <w:rsidRoot w:val="00E9250E"/>
+    <w:rsid w:val="003565B1"/>
+    <w:rsid w:val="00E9250E"/>
+  </w:rsids>
+  <m:mathPr>
+    <m:mathFont m:val="Cambria Math"/>
+    <m:brkBin m:val="before"/>
+    <m:brkBinSub m:val="--"/>
+    <m:smallFrac m:val="0"/>
+    <m:dispDef/>
+    <m:lMargin m:val="0"/>
+    <m:rMargin m:val="0"/>
+    <m:defJc m:val="centerGroup"/>
+    <m:wrapIndent m:val="1440"/>
+    <m:intLim m:val="subSup"/>
+    <m:naryLim m:val="undOvr"/>
+  </m:mathPr>
+  <w:themeFontLang w:val="fr-CA"/>
+  <w:clrSchemeMapping w:bg1="light1" w:t1="dark1" w:bg2="light2" w:t2="dark2" w:accent1="accent1" w:accent2="accent2" w:accent3="accent3" w:accent4="accent4" w:accent5="accent5" w:accent6="accent6" w:hyperlink="hyperlink" w:followedHyperlink="followedHyperlink"/>
+  <w:decimalSymbol w:val=","/>
+  <w:listSeparator w:val=";"/>
+  <w15:chartTrackingRefBased/>
+</w:settings>
+</file>
+
+<file path=word/glossary/styles.xml><?xml version="1.0" encoding="utf-8"?>
+<w:styles xmlns:mc="http://schemas.openxmlformats.org/markup-compatibility/2006" xmlns:r="http://schemas.openxmlformats.org/officeDocument/2006/relationships" xmlns:w="http://schemas.openxmlformats.org/wordprocessingml/2006/main" xmlns:w14="http://schemas.microsoft.com/office/word/2010/wordml" xmlns:w15="http://schemas.microsoft.com/office/word/2012/wordml" xmlns:w16cid="http://schemas.microsoft.com/office/word/2016/wordml/cid" xmlns:w16se="http://schemas.microsoft.com/office/word/2015/wordml/symex" mc:Ignorable="w14 w15 w16se w16cid">
+  <w:docDefaults>
+    <w:rPrDefault>
+      <w:rPr>
+        <w:rFonts w:asciiTheme="minorHAnsi" w:eastAsiaTheme="minorEastAsia" w:hAnsiTheme="minorHAnsi" w:cstheme="minorBidi"/>
+        <w:sz w:val="22"/>
+        <w:szCs w:val="22"/>
+        <w:lang w:val="fr-CA" w:eastAsia="fr-CA" w:bidi="ar-SA"/>
+      </w:rPr>
+    </w:rPrDefault>
+    <w:pPrDefault>
+      <w:pPr>
+        <w:spacing w:after="160" w:line="259" w:lineRule="auto"/>
+      </w:pPr>
+    </w:pPrDefault>
+  </w:docDefaults>
+  <w:latentStyles w:defLockedState="0" w:defUIPriority="99" w:defSemiHidden="0" w:defUnhideWhenUsed="0" w:defQFormat="0" w:count="375">
+    <w:lsdException w:name="Normal" w:uiPriority="0" w:qFormat="1"/>
+    <w:lsdException w:name="heading 1" w:uiPriority="9" w:qFormat="1"/>
+    <w:lsdException w:name="heading 2" w:semiHidden="1" w:uiPriority="9" w:unhideWhenUsed="1" w:qFormat="1"/>
+    <w:lsdException w:name="heading 3" w:semiHidden="1" w:uiPriority="9" w:unhideWhenUsed="1" w:qFormat="1"/>
+    <w:lsdException w:name="heading 4" w:semiHidden="1" w:uiPriority="9" w:unhideWhenUsed="1" w:qFormat="1"/>
+    <w:lsdException w:name="heading 5" w:semiHidden="1" w:uiPriority="9" w:unhideWhenUsed="1" w:qFormat="1"/>
+    <w:lsdException w:name="heading 6" w:semiHidden="1" w:uiPriority="9" w:unhideWhenUsed="1" w:qFormat="1"/>
+    <w:lsdException w:name="heading 7" w:semiHidden="1" w:uiPriority="9" w:unhideWhenUsed="1" w:qFormat="1"/>
+    <w:lsdException w:name="heading 8" w:semiHidden="1" w:uiPriority="9" w:unhideWhenUsed="1" w:qFormat="1"/>
+    <w:lsdException w:name="heading 9" w:semiHidden="1" w:uiPriority="9" w:unhideWhenUsed="1" w:qFormat="1"/>
+    <w:lsdException w:name="index 1" w:semiHidden="1" w:unhideWhenUsed="1"/>
+    <w:lsdException w:name="index 2" w:semiHidden="1" w:unhideWhenUsed="1"/>
+    <w:lsdException w:name="index 3" w:semiHidden="1" w:unhideWhenUsed="1"/>
+    <w:lsdException w:name="index 4" w:semiHidden="1" w:unhideWhenUsed="1"/>
+    <w:lsdException w:name="index 5" w:semiHidden="1" w:unhideWhenUsed="1"/>
+    <w:lsdException w:name="index 6" w:semiHidden="1" w:unhideWhenUsed="1"/>
+    <w:lsdException w:name="index 7" w:semiHidden="1" w:unhideWhenUsed="1"/>
+    <w:lsdException w:name="index 8" w:semiHidden="1" w:unhideWhenUsed="1"/>
+    <w:lsdException w:name="index 9" w:semiHidden="1" w:unhideWhenUsed="1"/>
+    <w:lsdException w:name="toc 1" w:semiHidden="1" w:uiPriority="39" w:unhideWhenUsed="1"/>
+    <w:lsdException w:name="toc 2" w:semiHidden="1" w:uiPriority="39" w:unhideWhenUsed="1"/>
+    <w:lsdException w:name="toc 3" w:semiHidden="1" w:uiPriority="39" w:unhideWhenUsed="1"/>
+    <w:lsdException w:name="toc 4" w:semiHidden="1" w:uiPriority="39" w:unhideWhenUsed="1"/>
+    <w:lsdException w:name="toc 5" w:semiHidden="1" w:uiPriority="39" w:unhideWhenUsed="1"/>
+    <w:lsdException w:name="toc 6" w:semiHidden="1" w:uiPriority="39" w:unhideWhenUsed="1"/>
+    <w:lsdException w:name="toc 7" w:semiHidden="1" w:uiPriority="39" w:unhideWhenUsed="1"/>
+    <w:lsdException w:name="toc 8" w:semiHidden="1" w:uiPriority="39" w:unhideWhenUsed="1"/>
+    <w:lsdException w:name="toc 9" w:semiHidden="1" w:uiPriority="39" w:unhideWhenUsed="1"/>
+    <w:lsdException w:name="Normal Indent" w:semiHidden="1" w:unhideWhenUsed="1"/>
+    <w:lsdException w:name="footnote text" w:semiHidden="1" w:unhideWhenUsed="1"/>
+    <w:lsdException w:name="annotation text" w:semiHidden="1" w:unhideWhenUsed="1"/>
+    <w:lsdException w:name="header" w:semiHidden="1" w:unhideWhenUsed="1"/>
+    <w:lsdException w:name="footer" w:semiHidden="1" w:unhideWhenUsed="1"/>
+    <w:lsdException w:name="index heading" w:semiHidden="1" w:unhideWhenUsed="1"/>
+    <w:lsdException w:name="caption" w:semiHidden="1" w:uiPriority="35" w:unhideWhenUsed="1" w:qFormat="1"/>
+    <w:lsdException w:name="table of figures" w:semiHidden="1" w:unhideWhenUsed="1"/>
+    <w:lsdException w:name="envelope address" w:semiHidden="1" w:unhideWhenUsed="1"/>
+    <w:lsdException w:name="envelope return" w:semiHidden="1" w:unhideWhenUsed="1"/>
+    <w:lsdException w:name="footnote reference" w:semiHidden="1" w:unhideWhenUsed="1"/>
+    <w:lsdException w:name="annotation reference" w:semiHidden="1" w:unhideWhenUsed="1"/>
+    <w:lsdException w:name="line number" w:semiHidden="1" w:unhideWhenUsed="1"/>
+    <w:lsdException w:name="page number" w:semiHidden="1" w:unhideWhenUsed="1"/>
+    <w:lsdException w:name="endnote reference" w:semiHidden="1" w:unhideWhenUsed="1"/>
+    <w:lsdException w:name="endnote text" w:semiHidden="1" w:unhideWhenUsed="1"/>
+    <w:lsdException w:name="table of authorities" w:semiHidden="1" w:unhideWhenUsed="1"/>
+    <w:lsdException w:name="macro" w:semiHidden="1" w:unhideWhenUsed="1"/>
+    <w:lsdException w:name="toa heading" w:semiHidden="1" w:unhideWhenUsed="1"/>
+    <w:lsdException w:name="List" w:semiHidden="1" w:unhideWhenUsed="1"/>
+    <w:lsdException w:name="List Bullet" w:semiHidden="1" w:unhideWhenUsed="1"/>
+    <w:lsdException w:name="List Number" w:semiHidden="1" w:unhideWhenUsed="1"/>
+    <w:lsdException w:name="List 2" w:semiHidden="1" w:unhideWhenUsed="1"/>
+    <w:lsdException w:name="List 3" w:semiHidden="1" w:unhideWhenUsed="1"/>
+    <w:lsdException w:name="List 4" w:semiHidden="1" w:unhideWhenUsed="1"/>
+    <w:lsdException w:name="List 5" w:semiHidden="1" w:unhideWhenUsed="1"/>
+    <w:lsdException w:name="List Bullet 2" w:semiHidden="1" w:unhideWhenUsed="1"/>
+    <w:lsdException w:name="List Bullet 3" w:semiHidden="1" w:unhideWhenUsed="1"/>
+    <w:lsdException w:name="List Bullet 4" w:semiHidden="1" w:unhideWhenUsed="1"/>
+    <w:lsdException w:name="List Bullet 5" w:semiHidden="1" w:unhideWhenUsed="1"/>
+    <w:lsdException w:name="List Number 2" w:semiHidden="1" w:unhideWhenUsed="1"/>
+    <w:lsdException w:name="List Number 3" w:semiHidden="1" w:unhideWhenUsed="1"/>
+    <w:lsdException w:name="List Number 4" w:semiHidden="1" w:unhideWhenUsed="1"/>
+    <w:lsdException w:name="List Number 5" w:semiHidden="1" w:unhideWhenUsed="1"/>
+    <w:lsdException w:name="Title" w:uiPriority="10" w:qFormat="1"/>
+    <w:lsdException w:name="Closing" w:semiHidden="1" w:unhideWhenUsed="1"/>
+    <w:lsdException w:name="Signature" w:semiHidden="1" w:unhideWhenUsed="1"/>
+    <w:lsdException w:name="Default Paragraph Font" w:semiHidden="1" w:uiPriority="1" w:unhideWhenUsed="1"/>
+    <w:lsdException w:name="Body Text" w:semiHidden="1" w:unhideWhenUsed="1"/>
+    <w:lsdException w:name="Body Text Indent" w:semiHidden="1" w:unhideWhenUsed="1"/>
+    <w:lsdException w:name="List Continue" w:semiHidden="1" w:unhideWhenUsed="1"/>
+    <w:lsdException w:name="List Continue 2" w:semiHidden="1" w:unhideWhenUsed="1"/>
+    <w:lsdException w:name="List Continue 3" w:semiHidden="1" w:unhideWhenUsed="1"/>
+    <w:lsdException w:name="List Continue 4" w:semiHidden="1" w:unhideWhenUsed="1"/>
+    <w:lsdException w:name="List Continue 5" w:semiHidden="1" w:unhideWhenUsed="1"/>
+    <w:lsdException w:name="Message Header" w:semiHidden="1" w:unhideWhenUsed="1"/>
+    <w:lsdException w:name="Subtitle" w:uiPriority="11" w:qFormat="1"/>
+    <w:lsdException w:name="Salutation" w:semiHidden="1" w:unhideWhenUsed="1"/>
+    <w:lsdException w:name="Date" w:semiHidden="1" w:unhideWhenUsed="1"/>
+    <w:lsdException w:name="Body Text First Indent" w:semiHidden="1" w:unhideWhenUsed="1"/>
+    <w:lsdException w:name="Body Text First Indent 2" w:semiHidden="1" w:unhideWhenUsed="1"/>
+    <w:lsdException w:name="Note Heading" w:semiHidden="1" w:unhideWhenUsed="1"/>
+    <w:lsdException w:name="Body Text 2" w:semiHidden="1" w:unhideWhenUsed="1"/>
+    <w:lsdException w:name="Body Text 3" w:semiHidden="1" w:unhideWhenUsed="1"/>
+    <w:lsdException w:name="Body Text Indent 2" w:semiHidden="1" w:unhideWhenUsed="1"/>
+    <w:lsdException w:name="Body Text Indent 3" w:semiHidden="1" w:unhideWhenUsed="1"/>
+    <w:lsdException w:name="Block Text" w:semiHidden="1" w:unhideWhenUsed="1"/>
+    <w:lsdException w:name="Hyperlink" w:semiHidden="1" w:unhideWhenUsed="1"/>
+    <w:lsdException w:name="FollowedHyperlink" w:semiHidden="1" w:unhideWhenUsed="1"/>
+    <w:lsdException w:name="Strong" w:uiPriority="22" w:qFormat="1"/>
+    <w:lsdException w:name="Emphasis" w:uiPriority="20" w:qFormat="1"/>
+    <w:lsdException w:name="Document Map" w:semiHidden="1" w:unhideWhenUsed="1"/>
+    <w:lsdException w:name="Plain Text" w:semiHidden="1" w:unhideWhenUsed="1"/>
+    <w:lsdException w:name="E-mail Signature" w:semiHidden="1" w:unhideWhenUsed="1"/>
+    <w:lsdException w:name="HTML Top of Form" w:semiHidden="1" w:unhideWhenUsed="1"/>
+    <w:lsdException w:name="HTML Bottom of Form" w:semiHidden="1" w:unhideWhenUsed="1"/>
+    <w:lsdException w:name="Normal (Web)" w:semiHidden="1" w:unhideWhenUsed="1"/>
+    <w:lsdException w:name="HTML Acronym" w:semiHidden="1" w:unhideWhenUsed="1"/>
+    <w:lsdException w:name="HTML Address" w:semiHidden="1" w:unhideWhenUsed="1"/>
+    <w:lsdException w:name="HTML Cite" w:semiHidden="1" w:unhideWhenUsed="1"/>
+    <w:lsdException w:name="HTML Code" w:semiHidden="1" w:unhideWhenUsed="1"/>
+    <w:lsdException w:name="HTML Definition" w:semiHidden="1" w:unhideWhenUsed="1"/>
+    <w:lsdException w:name="HTML Keyboard" w:semiHidden="1" w:unhideWhenUsed="1"/>
+    <w:lsdException w:name="HTML Preformatted" w:semiHidden="1" w:unhideWhenUsed="1"/>
+    <w:lsdException w:name="HTML Sample" w:semiHidden="1" w:unhideWhenUsed="1"/>
+    <w:lsdException w:name="HTML Typewriter" w:semiHidden="1" w:unhideWhenUsed="1"/>
+    <w:lsdException w:name="HTML Variable" w:semiHidden="1" w:unhideWhenUsed="1"/>
+    <w:lsdException w:name="Normal Table" w:semiHidden="1" w:unhideWhenUsed="1"/>
+    <w:lsdException w:name="annotation subject" w:semiHidden="1" w:unhideWhenUsed="1"/>
+    <w:lsdException w:name="No List" w:semiHidden="1" w:unhideWhenUsed="1"/>
+    <w:lsdException w:name="Outline List 1" w:semiHidden="1" w:unhideWhenUsed="1"/>
+    <w:lsdException w:name="Outline List 2" w:semiHidden="1" w:unhideWhenUsed="1"/>
+    <w:lsdException w:name="Outline List 3" w:semiHidden="1" w:unhideWhenUsed="1"/>
+    <w:lsdException w:name="Table Simple 1" w:semiHidden="1" w:unhideWhenUsed="1"/>
+    <w:lsdException w:name="Table Simple 2" w:semiHidden="1" w:unhideWhenUsed="1"/>
+    <w:lsdException w:name="Table Simple 3" w:semiHidden="1" w:unhideWhenUsed="1"/>
+    <w:lsdException w:name="Table Classic 1" w:semiHidden="1" w:unhideWhenUsed="1"/>
+    <w:lsdException w:name="Table Classic 2" w:semiHidden="1" w:unhideWhenUsed="1"/>
+    <w:lsdException w:name="Table Classic 3" w:semiHidden="1" w:unhideWhenUsed="1"/>
+    <w:lsdException w:name="Table Classic 4" w:semiHidden="1" w:unhideWhenUsed="1"/>
+    <w:lsdException w:name="Table Colorful 1" w:semiHidden="1" w:unhideWhenUsed="1"/>
+    <w:lsdException w:name="Table Colorful 2" w:semiHidden="1" w:unhideWhenUsed="1"/>
+    <w:lsdException w:name="Table Colorful 3" w:semiHidden="1" w:unhideWhenUsed="1"/>
+    <w:lsdException w:name="Table Columns 1" w:semiHidden="1" w:unhideWhenUsed="1"/>
+    <w:lsdException w:name="Table Columns 2" w:semiHidden="1" w:unhideWhenUsed="1"/>
+    <w:lsdException w:name="Table Columns 3" w:semiHidden="1" w:unhideWhenUsed="1"/>
+    <w:lsdException w:name="Table Columns 4" w:semiHidden="1" w:unhideWhenUsed="1"/>
+    <w:lsdException w:name="Table Columns 5" w:semiHidden="1" w:unhideWhenUsed="1"/>
+    <w:lsdException w:name="Table Grid 1" w:semiHidden="1" w:unhideWhenUsed="1"/>
+    <w:lsdException w:name="Table Grid 2" w:semiHidden="1" w:unhideWhenUsed="1"/>
+    <w:lsdException w:name="Table Grid 3" w:semiHidden="1" w:unhideWhenUsed="1"/>
+    <w:lsdException w:name="Table Grid 4" w:semiHidden="1" w:unhideWhenUsed="1"/>
+    <w:lsdException w:name="Table Grid 5" w:semiHidden="1" w:unhideWhenUsed="1"/>
+    <w:lsdException w:name="Table Grid 6" w:semiHidden="1" w:unhideWhenUsed="1"/>
+    <w:lsdException w:name="Table Grid 7" w:semiHidden="1" w:unhideWhenUsed="1"/>
+    <w:lsdException w:name="Table Grid 8" w:semiHidden="1" w:unhideWhenUsed="1"/>
+    <w:lsdException w:name="Table List 1" w:semiHidden="1" w:unhideWhenUsed="1"/>
+    <w:lsdException w:name="Table List 2" w:semiHidden="1" w:unhideWhenUsed="1"/>
+    <w:lsdException w:name="Table List 3" w:semiHidden="1" w:unhideWhenUsed="1"/>
+    <w:lsdException w:name="Table List 4" w:semiHidden="1" w:unhideWhenUsed="1"/>
+    <w:lsdException w:name="Table List 5" w:semiHidden="1" w:unhideWhenUsed="1"/>
+    <w:lsdException w:name="Table List 6" w:semiHidden="1" w:unhideWhenUsed="1"/>
+    <w:lsdException w:name="Table List 7" w:semiHidden="1" w:unhideWhenUsed="1"/>
+    <w:lsdException w:name="Table List 8" w:semiHidden="1" w:unhideWhenUsed="1"/>
+    <w:lsdException w:name="Table 3D effects 1" w:semiHidden="1" w:unhideWhenUsed="1"/>
+    <w:lsdException w:name="Table 3D effects 2" w:semiHidden="1" w:unhideWhenUsed="1"/>
+    <w:lsdException w:name="Table 3D effects 3" w:semiHidden="1" w:unhideWhenUsed="1"/>
+    <w:lsdException w:name="Table Contemporary" w:semiHidden="1" w:unhideWhenUsed="1"/>
+    <w:lsdException w:name="Table Elegant" w:semiHidden="1" w:unhideWhenUsed="1"/>
+    <w:lsdException w:name="Table Professional" w:semiHidden="1" w:unhideWhenUsed="1"/>
+    <w:lsdException w:name="Table Subtle 1" w:semiHidden="1" w:unhideWhenUsed="1"/>
+    <w:lsdException w:name="Table Subtle 2" w:semiHidden="1" w:unhideWhenUsed="1"/>
+    <w:lsdException w:name="Table Web 1" w:semiHidden="1" w:unhideWhenUsed="1"/>
+    <w:lsdException w:name="Table Web 2" w:semiHidden="1" w:unhideWhenUsed="1"/>
+    <w:lsdException w:name="Table Web 3" w:semiHidden="1" w:unhideWhenUsed="1"/>
+    <w:lsdException w:name="Balloon Text" w:semiHidden="1" w:unhideWhenUsed="1"/>
+    <w:lsdException w:name="Table Grid" w:uiPriority="39"/>
+    <w:lsdException w:name="Table Theme" w:semiHidden="1" w:unhideWhenUsed="1"/>
+    <w:lsdException w:name="Placeholder Text" w:semiHidden="1"/>
+    <w:lsdException w:name="No Spacing" w:uiPriority="1" w:qFormat="1"/>
+    <w:lsdException w:name="Light Shading" w:uiPriority="60"/>
+    <w:lsdException w:name="Light List" w:uiPriority="61"/>
+    <w:lsdException w:name="Light Grid" w:uiPriority="62"/>
+    <w:lsdException w:name="Medium Shading 1" w:uiPriority="63"/>
+    <w:lsdException w:name="Medium Shading 2" w:uiPriority="64"/>
+    <w:lsdException w:name="Medium List 1" w:uiPriority="65"/>
+    <w:lsdException w:name="Medium List 2" w:uiPriority="66"/>
+    <w:lsdException w:name="Medium Grid 1" w:uiPriority="67"/>
+    <w:lsdException w:name="Medium Grid 2" w:uiPriority="68"/>
+    <w:lsdException w:name="Medium Grid 3" w:uiPriority="69"/>
+    <w:lsdException w:name="Dark List" w:uiPriority="70"/>
+    <w:lsdException w:name="Colorful Shading" w:uiPriority="71"/>
+    <w:lsdException w:name="Colorful List" w:uiPriority="72"/>
+    <w:lsdException w:name="Colorful Grid" w:uiPriority="73"/>
+    <w:lsdException w:name="Light Shading Accent 1" w:uiPriority="60"/>
+    <w:lsdException w:name="Light List Accent 1" w:uiPriority="61"/>
+    <w:lsdException w:name="Light Grid Accent 1" w:uiPriority="62"/>
+    <w:lsdException w:name="Medium Shading 1 Accent 1" w:uiPriority="63"/>
+    <w:lsdException w:name="Medium Shading 2 Accent 1" w:uiPriority="64"/>
+    <w:lsdException w:name="Medium List 1 Accent 1" w:uiPriority="65"/>
+    <w:lsdException w:name="Revision" w:semiHidden="1"/>
+    <w:lsdException w:name="List Paragraph" w:uiPriority="34" w:qFormat="1"/>
+    <w:lsdException w:name="Quote" w:uiPriority="29" w:qFormat="1"/>
+    <w:lsdException w:name="Intense Quote" w:uiPriority="30" w:qFormat="1"/>
+    <w:lsdException w:name="Medium List 2 Accent 1" w:uiPriority="66"/>
+    <w:lsdException w:name="Medium Grid 1 Accent 1" w:uiPriority="67"/>
+    <w:lsdException w:name="Medium Grid 2 Accent 1" w:uiPriority="68"/>
+    <w:lsdException w:name="Medium Grid 3 Accent 1" w:uiPriority="69"/>
+    <w:lsdException w:name="Dark List Accent 1" w:uiPriority="70"/>
+    <w:lsdException w:name="Colorful Shading Accent 1" w:uiPriority="71"/>
+    <w:lsdException w:name="Colorful List Accent 1" w:uiPriority="72"/>
+    <w:lsdException w:name="Colorful Grid Accent 1" w:uiPriority="73"/>
+    <w:lsdException w:name="Light Shading Accent 2" w:uiPriority="60"/>
+    <w:lsdException w:name="Light List Accent 2" w:uiPriority="61"/>
+    <w:lsdException w:name="Light Grid Accent 2" w:uiPriority="62"/>
+    <w:lsdException w:name="Medium Shading 1 Accent 2" w:uiPriority="63"/>
+    <w:lsdException w:name="Medium Shading 2 Accent 2" w:uiPriority="64"/>
+    <w:lsdException w:name="Medium List 1 Accent 2" w:uiPriority="65"/>
+    <w:lsdException w:name="Medium List 2 Accent 2" w:uiPriority="66"/>
+    <w:lsdException w:name="Medium Grid 1 Accent 2" w:uiPriority="67"/>
+    <w:lsdException w:name="Medium Grid 2 Accent 2" w:uiPriority="68"/>
+    <w:lsdException w:name="Medium Grid 3 Accent 2" w:uiPriority="69"/>
+    <w:lsdException w:name="Dark List Accent 2" w:uiPriority="70"/>
+    <w:lsdException w:name="Colorful Shading Accent 2" w:uiPriority="71"/>
+    <w:lsdException w:name="Colorful List Accent 2" w:uiPriority="72"/>
+    <w:lsdException w:name="Colorful Grid Accent 2" w:uiPriority="73"/>
+    <w:lsdException w:name="Light Shading Accent 3" w:uiPriority="60"/>
+    <w:lsdException w:name="Light List Accent 3" w:uiPriority="61"/>
+    <w:lsdException w:name="Light Grid Accent 3" w:uiPriority="62"/>
+    <w:lsdException w:name="Medium Shading 1 Accent 3" w:uiPriority="63"/>
+    <w:lsdException w:name="Medium Shading 2 Accent 3" w:uiPriority="64"/>
+    <w:lsdException w:name="Medium List 1 Accent 3" w:uiPriority="65"/>
+    <w:lsdException w:name="Medium List 2 Accent 3" w:uiPriority="66"/>
+    <w:lsdException w:name="Medium Grid 1 Accent 3" w:uiPriority="67"/>
+    <w:lsdException w:name="Medium Grid 2 Accent 3" w:uiPriority="68"/>
+    <w:lsdException w:name="Medium Grid 3 Accent 3" w:uiPriority="69"/>
+    <w:lsdException w:name="Dark List Accent 3" w:uiPriority="70"/>
+    <w:lsdException w:name="Colorful Shading Accent 3" w:uiPriority="71"/>
+    <w:lsdException w:name="Colorful List Accent 3" w:uiPriority="72"/>
+    <w:lsdException w:name="Colorful Grid Accent 3" w:uiPriority="73"/>
+    <w:lsdException w:name="Light Shading Accent 4" w:uiPriority="60"/>
+    <w:lsdException w:name="Light List Accent 4" w:uiPriority="61"/>
+    <w:lsdException w:name="Light Grid Accent 4" w:uiPriority="62"/>
+    <w:lsdException w:name="Medium Shading 1 Accent 4" w:uiPriority="63"/>
+    <w:lsdException w:name="Medium Shading 2 Accent 4" w:uiPriority="64"/>
+    <w:lsdException w:name="Medium List 1 Accent 4" w:uiPriority="65"/>
+    <w:lsdException w:name="Medium List 2 Accent 4" w:uiPriority="66"/>
+    <w:lsdException w:name="Medium Grid 1 Accent 4" w:uiPriority="67"/>
+    <w:lsdException w:name="Medium Grid 2 Accent 4" w:uiPriority="68"/>
+    <w:lsdException w:name="Medium Grid 3 Accent 4" w:uiPriority="69"/>
+    <w:lsdException w:name="Dark List Accent 4" w:uiPriority="70"/>
+    <w:lsdException w:name="Colorful Shading Accent 4" w:uiPriority="71"/>
+    <w:lsdException w:name="Colorful List Accent 4" w:uiPriority="72"/>
+    <w:lsdException w:name="Colorful Grid Accent 4" w:uiPriority="73"/>
+    <w:lsdException w:name="Light Shading Accent 5" w:uiPriority="60"/>
+    <w:lsdException w:name="Light List Accent 5" w:uiPriority="61"/>
+    <w:lsdException w:name="Light Grid Accent 5" w:uiPriority="62"/>
+    <w:lsdException w:name="Medium Shading 1 Accent 5" w:uiPriority="63"/>
+    <w:lsdException w:name="Medium Shading 2 Accent 5" w:uiPriority="64"/>
+    <w:lsdException w:name="Medium List 1 Accent 5" w:uiPriority="65"/>
+    <w:lsdException w:name="Medium List 2 Accent 5" w:uiPriority="66"/>
+    <w:lsdException w:name="Medium Grid 1 Accent 5" w:uiPriority="67"/>
+    <w:lsdException w:name="Medium Grid 2 Accent 5" w:uiPriority="68"/>
+    <w:lsdException w:name="Medium Grid 3 Accent 5" w:uiPriority="69"/>
+    <w:lsdException w:name="Dark List Accent 5" w:uiPriority="70"/>
+    <w:lsdException w:name="Colorful Shading Accent 5" w:uiPriority="71"/>
+    <w:lsdException w:name="Colorful List Accent 5" w:uiPriority="72"/>
+    <w:lsdException w:name="Colorful Grid Accent 5" w:uiPriority="73"/>
+    <w:lsdException w:name="Light Shading Accent 6" w:uiPriority="60"/>
+    <w:lsdException w:name="Light List Accent 6" w:uiPriority="61"/>
+    <w:lsdException w:name="Light Grid Accent 6" w:uiPriority="62"/>
+    <w:lsdException w:name="Medium Shading 1 Accent 6" w:uiPriority="63"/>
+    <w:lsdException w:name="Medium Shading 2 Accent 6" w:uiPriority="64"/>
+    <w:lsdException w:name="Medium List 1 Accent 6" w:uiPriority="65"/>
+    <w:lsdException w:name="Medium List 2 Accent 6" w:uiPriority="66"/>
+    <w:lsdException w:name="Medium Grid 1 Accent 6" w:uiPriority="67"/>
+    <w:lsdException w:name="Medium Grid 2 Accent 6" w:uiPriority="68"/>
+    <w:lsdException w:name="Medium Grid 3 Accent 6" w:uiPriority="69"/>
+    <w:lsdException w:name="Dark List Accent 6" w:uiPriority="70"/>
+    <w:lsdException w:name="Colorful Shading Accent 6" w:uiPriority="71"/>
+    <w:lsdException w:name="Colorful List Accent 6" w:uiPriority="72"/>
+    <w:lsdException w:name="Colorful Grid Accent 6" w:uiPriority="73"/>
+    <w:lsdException w:name="Subtle Emphasis" w:uiPriority="19" w:qFormat="1"/>
+    <w:lsdException w:name="Intense Emphasis" w:uiPriority="21" w:qFormat="1"/>
+    <w:lsdException w:name="Subtle Reference" w:uiPriority="31" w:qFormat="1"/>
+    <w:lsdException w:name="Intense Reference" w:uiPriority="32" w:qFormat="1"/>
+    <w:lsdException w:name="Book Title" w:uiPriority="33" w:qFormat="1"/>
+    <w:lsdException w:name="Bibliography" w:semiHidden="1" w:uiPriority="37" w:unhideWhenUsed="1"/>
+    <w:lsdException w:name="TOC Heading" w:semiHidden="1" w:uiPriority="39" w:unhideWhenUsed="1" w:qFormat="1"/>
+    <w:lsdException w:name="Plain Table 1" w:uiPriority="41"/>
+    <w:lsdException w:name="Plain Table 2" w:uiPriority="42"/>
+    <w:lsdException w:name="Plain Table 3" w:uiPriority="43"/>
+    <w:lsdException w:name="Plain Table 4" w:uiPriority="44"/>
+    <w:lsdException w:name="Plain Table 5" w:uiPriority="45"/>
+    <w:lsdException w:name="Grid Table Light" w:uiPriority="40"/>
+    <w:lsdException w:name="Grid Table 1 Light" w:uiPriority="46"/>
+    <w:lsdException w:name="Grid Table 2" w:uiPriority="47"/>
+    <w:lsdException w:name="Grid Table 3" w:uiPriority="48"/>
+    <w:lsdException w:name="Grid Table 4" w:uiPriority="49"/>
+    <w:lsdException w:name="Grid Table 5 Dark" w:uiPriority="50"/>
+    <w:lsdException w:name="Grid Table 6 Colorful" w:uiPriority="51"/>
+    <w:lsdException w:name="Grid Table 7 Colorful" w:uiPriority="52"/>
+    <w:lsdException w:name="Grid Table 1 Light Accent 1" w:uiPriority="46"/>
+    <w:lsdException w:name="Grid Table 2 Accent 1" w:uiPriority="47"/>
+    <w:lsdException w:name="Grid Table 3 Accent 1" w:uiPriority="48"/>
+    <w:lsdException w:name="Grid Table 4 Accent 1" w:uiPriority="49"/>
+    <w:lsdException w:name="Grid Table 5 Dark Accent 1" w:uiPriority="50"/>
+    <w:lsdException w:name="Grid Table 6 Colorful Accent 1" w:uiPriority="51"/>
+    <w:lsdException w:name="Grid Table 7 Colorful Accent 1" w:uiPriority="52"/>
+    <w:lsdException w:name="Grid Table 1 Light Accent 2" w:uiPriority="46"/>
+    <w:lsdException w:name="Grid Table 2 Accent 2" w:uiPriority="47"/>
+    <w:lsdException w:name="Grid Table 3 Accent 2" w:uiPriority="48"/>
+    <w:lsdException w:name="Grid Table 4 Accent 2" w:uiPriority="49"/>
+    <w:lsdException w:name="Grid Table 5 Dark Accent 2" w:uiPriority="50"/>
+    <w:lsdException w:name="Grid Table 6 Colorful Accent 2" w:uiPriority="51"/>
+    <w:lsdException w:name="Grid Table 7 Colorful Accent 2" w:uiPriority="52"/>
+    <w:lsdException w:name="Grid Table 1 Light Accent 3" w:uiPriority="46"/>
+    <w:lsdException w:name="Grid Table 2 Accent 3" w:uiPriority="47"/>
+    <w:lsdException w:name="Grid Table 3 Accent 3" w:uiPriority="48"/>
+    <w:lsdException w:name="Grid Table 4 Accent 3" w:uiPriority="49"/>
+    <w:lsdException w:name="Grid Table 5 Dark Accent 3" w:uiPriority="50"/>
+    <w:lsdException w:name="Grid Table 6 Colorful Accent 3" w:uiPriority="51"/>
+    <w:lsdException w:name="Grid Table 7 Colorful Accent 3" w:uiPriority="52"/>
+    <w:lsdException w:name="Grid Table 1 Light Accent 4" w:uiPriority="46"/>
+    <w:lsdException w:name="Grid Table 2 Accent 4" w:uiPriority="47"/>
+    <w:lsdException w:name="Grid Table 3 Accent 4" w:uiPriority="48"/>
+    <w:lsdException w:name="Grid Table 4 Accent 4" w:uiPriority="49"/>
+    <w:lsdException w:name="Grid Table 5 Dark Accent 4" w:uiPriority="50"/>
+    <w:lsdException w:name="Grid Table 6 Colorful Accent 4" w:uiPriority="51"/>
+    <w:lsdException w:name="Grid Table 7 Colorful Accent 4" w:uiPriority="52"/>
+    <w:lsdException w:name="Grid Table 1 Light Accent 5" w:uiPriority="46"/>
+    <w:lsdException w:name="Grid Table 2 Accent 5" w:uiPriority="47"/>
+    <w:lsdException w:name="Grid Table 3 Accent 5" w:uiPriority="48"/>
+    <w:lsdException w:name="Grid Table 4 Accent 5" w:uiPriority="49"/>
+    <w:lsdException w:name="Grid Table 5 Dark Accent 5" w:uiPriority="50"/>
+    <w:lsdException w:name="Grid Table 6 Colorful Accent 5" w:uiPriority="51"/>
+    <w:lsdException w:name="Grid Table 7 Colorful Accent 5" w:uiPriority="52"/>
+    <w:lsdException w:name="Grid Table 1 Light Accent 6" w:uiPriority="46"/>
+    <w:lsdException w:name="Grid Table 2 Accent 6" w:uiPriority="47"/>
+    <w:lsdException w:name="Grid Table 3 Accent 6" w:uiPriority="48"/>
+    <w:lsdException w:name="Grid Table 4 Accent 6" w:uiPriority="49"/>
+    <w:lsdException w:name="Grid Table 5 Dark Accent 6" w:uiPriority="50"/>
+    <w:lsdException w:name="Grid Table 6 Colorful Accent 6" w:uiPriority="51"/>
+    <w:lsdException w:name="Grid Table 7 Colorful Accent 6" w:uiPriority="52"/>
+    <w:lsdException w:name="List Table 1 Light" w:uiPriority="46"/>
+    <w:lsdException w:name="List Table 2" w:uiPriority="47"/>
+    <w:lsdException w:name="List Table 3" w:uiPriority="48"/>
+    <w:lsdException w:name="List Table 4" w:uiPriority="49"/>
+    <w:lsdException w:name="List Table 5 Dark" w:uiPriority="50"/>
+    <w:lsdException w:name="List Table 6 Colorful" w:uiPriority="51"/>
+    <w:lsdException w:name="List Table 7 Colorful" w:uiPriority="52"/>
+    <w:lsdException w:name="List Table 1 Light Accent 1" w:uiPriority="46"/>
+    <w:lsdException w:name="List Table 2 Accent 1" w:uiPriority="47"/>
+    <w:lsdException w:name="List Table 3 Accent 1" w:uiPriority="48"/>
+    <w:lsdException w:name="List Table 4 Accent 1" w:uiPriority="49"/>
+    <w:lsdException w:name="List Table 5 Dark Accent 1" w:uiPriority="50"/>
+    <w:lsdException w:name="List Table 6 Colorful Accent 1" w:uiPriority="51"/>
+    <w:lsdException w:name="List Table 7 Colorful Accent 1" w:uiPriority="52"/>
+    <w:lsdException w:name="List Table 1 Light Accent 2" w:uiPriority="46"/>
+    <w:lsdException w:name="List Table 2 Accent 2" w:uiPriority="47"/>
+    <w:lsdException w:name="List Table 3 Accent 2" w:uiPriority="48"/>
+    <w:lsdException w:name="List Table 4 Accent 2" w:uiPriority="49"/>
+    <w:lsdException w:name="List Table 5 Dark Accent 2" w:uiPriority="50"/>
+    <w:lsdException w:name="List Table 6 Colorful Accent 2" w:uiPriority="51"/>
+    <w:lsdException w:name="List Table 7 Colorful Accent 2" w:uiPriority="52"/>
+    <w:lsdException w:name="List Table 1 Light Accent 3" w:uiPriority="46"/>
+    <w:lsdException w:name="List Table 2 Accent 3" w:uiPriority="47"/>
+    <w:lsdException w:name="List Table 3 Accent 3" w:uiPriority="48"/>
+    <w:lsdException w:name="List Table 4 Accent 3" w:uiPriority="49"/>
+    <w:lsdException w:name="List Table 5 Dark Accent 3" w:uiPriority="50"/>
+    <w:lsdException w:name="List Table 6 Colorful Accent 3" w:uiPriority="51"/>
+    <w:lsdException w:name="List Table 7 Colorful Accent 3" w:uiPriority="52"/>
+    <w:lsdException w:name="List Table 1 Light Accent 4" w:uiPriority="46"/>
+    <w:lsdException w:name="List Table 2 Accent 4" w:uiPriority="47"/>
+    <w:lsdException w:name="List Table 3 Accent 4" w:uiPriority="48"/>
+    <w:lsdException w:name="List Table 4 Accent 4" w:uiPriority="49"/>
+    <w:lsdException w:name="List Table 5 Dark Accent 4" w:uiPriority="50"/>
+    <w:lsdException w:name="List Table 6 Colorful Accent 4" w:uiPriority="51"/>
+    <w:lsdException w:name="List Table 7 Colorful Accent 4" w:uiPriority="52"/>
+    <w:lsdException w:name="List Table 1 Light Accent 5" w:uiPriority="46"/>
+    <w:lsdException w:name="List Table 2 Accent 5" w:uiPriority="47"/>
+    <w:lsdException w:name="List Table 3 Accent 5" w:uiPriority="48"/>
+    <w:lsdException w:name="List Table 4 Accent 5" w:uiPriority="49"/>
+    <w:lsdException w:name="List Table 5 Dark Accent 5" w:uiPriority="50"/>
+    <w:lsdException w:name="List Table 6 Colorful Accent 5" w:uiPriority="51"/>
+    <w:lsdException w:name="List Table 7 Colorful Accent 5" w:uiPriority="52"/>
+    <w:lsdException w:name="List Table 1 Light Accent 6" w:uiPriority="46"/>
+    <w:lsdException w:name="List Table 2 Accent 6" w:uiPriority="47"/>
+    <w:lsdException w:name="List Table 3 Accent 6" w:uiPriority="48"/>
+    <w:lsdException w:name="List Table 4 Accent 6" w:uiPriority="49"/>
+    <w:lsdException w:name="List Table 5 Dark Accent 6" w:uiPriority="50"/>
+    <w:lsdException w:name="List Table 6 Colorful Accent 6" w:uiPriority="51"/>
+    <w:lsdException w:name="List Table 7 Colorful Accent 6" w:uiPriority="52"/>
+    <w:lsdException w:name="Mention" w:semiHidden="1" w:unhideWhenUsed="1"/>
+    <w:lsdException w:name="Smart Hyperlink" w:semiHidden="1" w:unhideWhenUsed="1"/>
+    <w:lsdException w:name="Hashtag" w:semiHidden="1" w:unhideWhenUsed="1"/>
+    <w:lsdException w:name="Unresolved Mention" w:semiHidden="1" w:unhideWhenUsed="1"/>
+  </w:latentStyles>
+  <w:style w:type="paragraph" w:default="1" w:styleId="Normal">
+    <w:name w:val="Normal"/>
+    <w:qFormat/>
+    <w:rsid w:val="00E9250E"/>
+    <w:rPr>
+      <w:rFonts w:cs="Times New Roman"/>
+      <w:sz w:val="3276"/>
+      <w:szCs w:val="3276"/>
+    </w:rPr>
+  </w:style>
+  <w:style w:type="character" w:default="1" w:styleId="Policepardfaut">
+    <w:name w:val="Default Paragraph Font"/>
+    <w:uiPriority w:val="1"/>
+    <w:semiHidden/>
+    <w:unhideWhenUsed/>
+    <w:rsid w:val="00E9250E"/>
+  </w:style>
+  <w:style w:type="table" w:default="1" w:styleId="TableauNormal">
+    <w:name w:val="Normal Table"/>
+    <w:uiPriority w:val="99"/>
+    <w:semiHidden/>
+    <w:unhideWhenUsed/>
+    <w:tblPr>
+      <w:tblInd w:w="0" w:type="dxa"/>
+      <w:tblCellMar>
+        <w:top w:w="0" w:type="dxa"/>
+        <w:left w:w="108" w:type="dxa"/>
+        <w:bottom w:w="0" w:type="dxa"/>
+        <w:right w:w="108" w:type="dxa"/>
+      </w:tblCellMar>
+    </w:tblPr>
+  </w:style>
+  <w:style w:type="numbering" w:default="1" w:styleId="Aucuneliste">
+    <w:name w:val="No List"/>
+    <w:uiPriority w:val="99"/>
+    <w:semiHidden/>
+    <w:unhideWhenUsed/>
+  </w:style>
+  <w:style w:type="character" w:styleId="Textedelespacerserv">
+    <w:name w:val="Placeholder Text"/>
+    <w:basedOn w:val="Policepardfaut"/>
+    <w:uiPriority w:val="99"/>
+    <w:semiHidden/>
+    <w:rsid w:val="00E9250E"/>
+    <w:rPr>
+      <w:color w:val="808080"/>
+    </w:rPr>
+  </w:style>
+</w:styles>
+</file>
+
+<file path=word/glossary/webSettings.xml><?xml version="1.0" encoding="utf-8"?>
+<w:webSettings xmlns:mc="http://schemas.openxmlformats.org/markup-compatibility/2006" xmlns:r="http://schemas.openxmlformats.org/officeDocument/2006/relationships" xmlns:w="http://schemas.openxmlformats.org/wordprocessingml/2006/main" xmlns:w14="http://schemas.microsoft.com/office/word/2010/wordml" xmlns:w15="http://schemas.microsoft.com/office/word/2012/wordml" xmlns:w16cid="http://schemas.microsoft.com/office/word/2016/wordml/cid" xmlns:w16se="http://schemas.microsoft.com/office/word/2015/wordml/symex" mc:Ignorable="w14 w15 w16se w16cid">
+  <w:optimizeForBrowser/>
+  <w:allowPNG/>
+</w:webSettings>
 </file>
 
 <file path=word/theme/theme1.xml><?xml version="1.0" encoding="utf-8"?>
@@ -1343,4 +3237,16 @@
     </a:ext>
   </a:extLst>
 </a:theme>
+</file>
+
+<file path=customXml/item1.xml><?xml version="1.0" encoding="utf-8"?>
+<b:Sources xmlns:b="http://schemas.openxmlformats.org/officeDocument/2006/bibliography" xmlns="http://schemas.openxmlformats.org/officeDocument/2006/bibliography" SelectedStyle="\APASixthEditionOfficeOnline.xsl" StyleName="APA" Version="6"/>
+</file>
+
+<file path=customXml/itemProps1.xml><?xml version="1.0" encoding="utf-8"?>
+<ds:datastoreItem xmlns:ds="http://schemas.openxmlformats.org/officeDocument/2006/customXml" ds:itemID="{59723F69-C982-4F27-8ECE-6933AB3D379F}">
+  <ds:schemaRefs>
+    <ds:schemaRef ds:uri="http://schemas.openxmlformats.org/officeDocument/2006/bibliography"/>
+  </ds:schemaRefs>
+</ds:datastoreItem>
 </file>
</xml_diff>

<commit_message>
Ajout de shema + ajout photos dans document de vision + Ajout power point vision...
</commit_message>
<xml_diff>
--- a/Document_de_ vision.docx
+++ b/Document_de_ vision.docx
@@ -82,8 +82,6 @@
           <w:rStyle w:val="Rfrenceintense"/>
         </w:rPr>
       </w:pPr>
-      <w:bookmarkStart w:id="0" w:name="_GoBack"/>
-      <w:bookmarkEnd w:id="0"/>
     </w:p>
     <w:p>
       <w:pPr>
@@ -715,7 +713,7 @@
       <w:pPr>
         <w:pStyle w:val="Titre1"/>
       </w:pPr>
-      <w:bookmarkStart w:id="1" w:name="_Toc523016881"/>
+      <w:bookmarkStart w:id="0" w:name="_Toc523016881"/>
       <w:r>
         <w:t>Intro</w:t>
       </w:r>
@@ -734,79 +732,79 @@
       <w:r>
         <w:t>ématique</w:t>
       </w:r>
+      <w:bookmarkEnd w:id="0"/>
+    </w:p>
+    <w:p>
+      <w:r>
+        <w:t xml:space="preserve">Nous souhaitons </w:t>
+      </w:r>
+      <w:r>
+        <w:t xml:space="preserve">créer un logiciel qui permettra de crée un plan </w:t>
+      </w:r>
+      <w:r>
+        <w:t>tridimensionnel</w:t>
+      </w:r>
+      <w:r>
+        <w:t xml:space="preserve"> et</w:t>
+      </w:r>
+      <w:r>
+        <w:t xml:space="preserve"> qui donnera la possibilité de convertir le plan</w:t>
+      </w:r>
+      <w:r>
+        <w:t xml:space="preserve"> 3D</w:t>
+      </w:r>
+      <w:r>
+        <w:t xml:space="preserve"> en deux dimension</w:t>
+      </w:r>
+      <w:r>
+        <w:t>s</w:t>
+      </w:r>
+      <w:r>
+        <w:t xml:space="preserve"> par la suite.</w:t>
+      </w:r>
+      <w:r>
+        <w:t xml:space="preserve"> Prenant en compte le budget de l’utilisateur, ce logiciel faciliterait la planification de n’importe quel travail de fabrication (de </w:t>
+      </w:r>
+      <w:r>
+        <w:t>petits travaux</w:t>
+      </w:r>
+      <w:r>
+        <w:t xml:space="preserve"> de menuiserie </w:t>
+      </w:r>
+      <w:r>
+        <w:t>jusqu’</w:t>
+      </w:r>
+      <w:r>
+        <w:t>à la construction d’une maison).</w:t>
+      </w:r>
+    </w:p>
+    <w:p>
+      <w:pPr>
+        <w:pStyle w:val="Titre1"/>
+      </w:pPr>
+      <w:bookmarkStart w:id="1" w:name="_Toc523016882"/>
+      <w:r>
+        <w:t>Aperçu du produit</w:t>
+      </w:r>
       <w:bookmarkEnd w:id="1"/>
     </w:p>
     <w:p>
       <w:r>
-        <w:t xml:space="preserve">Nous souhaitons </w:t>
-      </w:r>
-      <w:r>
-        <w:t xml:space="preserve">créer un logiciel qui permettra de crée un plan </w:t>
-      </w:r>
-      <w:r>
-        <w:t>tridimensionnel</w:t>
-      </w:r>
-      <w:r>
-        <w:t xml:space="preserve"> et</w:t>
-      </w:r>
-      <w:r>
-        <w:t xml:space="preserve"> qui donnera la possibilité de convertir le plan</w:t>
-      </w:r>
-      <w:r>
-        <w:t xml:space="preserve"> 3D</w:t>
-      </w:r>
-      <w:r>
-        <w:t xml:space="preserve"> en deux dimension</w:t>
-      </w:r>
-      <w:r>
-        <w:t>s</w:t>
-      </w:r>
-      <w:r>
-        <w:t xml:space="preserve"> par la suite.</w:t>
-      </w:r>
-      <w:r>
-        <w:t xml:space="preserve"> Prenant en compte le budget de l’utilisateur, ce logiciel faciliterait la planification de n’importe quel travail de fabrication (de </w:t>
-      </w:r>
-      <w:r>
-        <w:t>petits travaux</w:t>
-      </w:r>
-      <w:r>
-        <w:t xml:space="preserve"> de menuiserie </w:t>
-      </w:r>
-      <w:r>
-        <w:t>jusqu’</w:t>
-      </w:r>
-      <w:r>
-        <w:t>à la construction d’une maison).</w:t>
+        <w:t>L’utilisateur pourra dessiner ses plans au travers de notre logiciel, qui s’occupera de les conserver. À partir de ces plans, le logiciel pourr</w:t>
+      </w:r>
+      <w:r>
+        <w:t>a estimer le coût des matériaux. En limitant le plan à un budget, le logiciel tentera d’optimiser le coût en fonction des prix de divers fournisseurs connus. Ces plans tridimensionnels pourront être convertis en plans bidimensionnels.</w:t>
       </w:r>
     </w:p>
     <w:p>
       <w:pPr>
         <w:pStyle w:val="Titre1"/>
       </w:pPr>
-      <w:bookmarkStart w:id="2" w:name="_Toc523016882"/>
-      <w:r>
-        <w:t>Aperçu du produit</w:t>
+      <w:bookmarkStart w:id="2" w:name="_Toc523016883"/>
+      <w:r>
+        <w:t>Spécifications des fonctions principales</w:t>
       </w:r>
       <w:bookmarkEnd w:id="2"/>
-    </w:p>
-    <w:p>
-      <w:r>
-        <w:t>L’utilisateur pourra dessiner ses plans au travers de notre logiciel, qui s’occupera de les conserver. À partir de ces plans, le logiciel pourr</w:t>
-      </w:r>
-      <w:r>
-        <w:t>a estimer le coût des matériaux. En limitant le plan à un budget, le logiciel tentera d’optimiser le coût en fonction des prix de divers fournisseurs connus. Ces plans tridimensionnels pourront être convertis en plans bidimensionnels.</w:t>
-      </w:r>
-    </w:p>
-    <w:p>
-      <w:pPr>
-        <w:pStyle w:val="Titre1"/>
-      </w:pPr>
-      <w:bookmarkStart w:id="3" w:name="_Toc523016883"/>
-      <w:r>
-        <w:t>Spécifications des fonctions principales</w:t>
-      </w:r>
-      <w:bookmarkEnd w:id="3"/>
     </w:p>
     <w:p>
       <w:r>
@@ -877,11 +875,11 @@
       <w:pPr>
         <w:pStyle w:val="Titre1"/>
       </w:pPr>
-      <w:bookmarkStart w:id="4" w:name="_Toc523016884"/>
+      <w:bookmarkStart w:id="3" w:name="_Toc523016884"/>
       <w:r>
         <w:t>Écran principaux</w:t>
       </w:r>
-      <w:bookmarkEnd w:id="4"/>
+      <w:bookmarkEnd w:id="3"/>
     </w:p>
     <w:p>
       <w:r>
@@ -897,7 +895,13 @@
         </w:numPr>
       </w:pPr>
       <w:r>
-        <w:t>Un écran de connexion et de session</w:t>
+        <w:t>Un écran de connexion</w:t>
+      </w:r>
+      <w:r>
+        <w:t>, inscription</w:t>
+      </w:r>
+      <w:r>
+        <w:t xml:space="preserve"> et de session</w:t>
       </w:r>
     </w:p>
     <w:p>
@@ -909,7 +913,10 @@
         </w:numPr>
       </w:pPr>
       <w:r>
-        <w:t>Un écran de paramètres</w:t>
+        <w:t xml:space="preserve">Un écran de </w:t>
+      </w:r>
+      <w:r>
+        <w:t>réglages</w:t>
       </w:r>
     </w:p>
     <w:p>
@@ -937,6 +944,939 @@
       </w:r>
     </w:p>
     <w:p>
+      <w:r>
+        <w:t xml:space="preserve">Les </w:t>
+      </w:r>
+      <w:r>
+        <w:t>treize</w:t>
+      </w:r>
+      <w:r>
+        <w:t xml:space="preserve"> figures suivantes en donnent un aperçu:</w:t>
+      </w:r>
+    </w:p>
+    <w:p>
+      <w:pPr>
+        <w:keepNext/>
+      </w:pPr>
+      <w:r>
+        <w:rPr>
+          <w:noProof/>
+        </w:rPr>
+        <w:lastRenderedPageBreak/>
+        <w:drawing>
+          <wp:inline distT="0" distB="0" distL="0" distR="0">
+            <wp:extent cx="5486400" cy="3086100"/>
+            <wp:effectExtent l="0" t="0" r="0" b="0"/>
+            <wp:docPr id="1" name="Image 1"/>
+            <wp:cNvGraphicFramePr>
+              <a:graphicFrameLocks xmlns:a="http://schemas.openxmlformats.org/drawingml/2006/main" noChangeAspect="1"/>
+            </wp:cNvGraphicFramePr>
+            <a:graphic xmlns:a="http://schemas.openxmlformats.org/drawingml/2006/main">
+              <a:graphicData uri="http://schemas.openxmlformats.org/drawingml/2006/picture">
+                <pic:pic xmlns:pic="http://schemas.openxmlformats.org/drawingml/2006/picture">
+                  <pic:nvPicPr>
+                    <pic:cNvPr id="1" name="1 - Shema.jpg"/>
+                    <pic:cNvPicPr/>
+                  </pic:nvPicPr>
+                  <pic:blipFill>
+                    <a:blip r:embed="rId10">
+                      <a:extLst>
+                        <a:ext uri="{28A0092B-C50C-407E-A947-70E740481C1C}">
+                          <a14:useLocalDpi xmlns:a14="http://schemas.microsoft.com/office/drawing/2010/main" val="0"/>
+                        </a:ext>
+                      </a:extLst>
+                    </a:blip>
+                    <a:stretch>
+                      <a:fillRect/>
+                    </a:stretch>
+                  </pic:blipFill>
+                  <pic:spPr>
+                    <a:xfrm>
+                      <a:off x="0" y="0"/>
+                      <a:ext cx="5486400" cy="3086100"/>
+                    </a:xfrm>
+                    <a:prstGeom prst="rect">
+                      <a:avLst/>
+                    </a:prstGeom>
+                  </pic:spPr>
+                </pic:pic>
+              </a:graphicData>
+            </a:graphic>
+          </wp:inline>
+        </w:drawing>
+      </w:r>
+    </w:p>
+    <w:p>
+      <w:pPr>
+        <w:pStyle w:val="Lgende"/>
+      </w:pPr>
+      <w:r>
+        <w:t xml:space="preserve">Figure </w:t>
+      </w:r>
+      <w:fldSimple w:instr=" SEQ Figure \* ARABIC ">
+        <w:r>
+          <w:rPr>
+            <w:noProof/>
+          </w:rPr>
+          <w:t>1</w:t>
+        </w:r>
+      </w:fldSimple>
+      <w:r>
+        <w:t>: Écran de connexion</w:t>
+      </w:r>
+    </w:p>
+    <w:p>
+      <w:pPr>
+        <w:keepNext/>
+      </w:pPr>
+      <w:r>
+        <w:rPr>
+          <w:noProof/>
+        </w:rPr>
+        <w:drawing>
+          <wp:inline distT="0" distB="0" distL="0" distR="0">
+            <wp:extent cx="5486400" cy="3086100"/>
+            <wp:effectExtent l="0" t="0" r="0" b="0"/>
+            <wp:docPr id="2" name="Image 2"/>
+            <wp:cNvGraphicFramePr>
+              <a:graphicFrameLocks xmlns:a="http://schemas.openxmlformats.org/drawingml/2006/main" noChangeAspect="1"/>
+            </wp:cNvGraphicFramePr>
+            <a:graphic xmlns:a="http://schemas.openxmlformats.org/drawingml/2006/main">
+              <a:graphicData uri="http://schemas.openxmlformats.org/drawingml/2006/picture">
+                <pic:pic xmlns:pic="http://schemas.openxmlformats.org/drawingml/2006/picture">
+                  <pic:nvPicPr>
+                    <pic:cNvPr id="2" name="2 - Shema.jpg"/>
+                    <pic:cNvPicPr/>
+                  </pic:nvPicPr>
+                  <pic:blipFill>
+                    <a:blip r:embed="rId11">
+                      <a:extLst>
+                        <a:ext uri="{28A0092B-C50C-407E-A947-70E740481C1C}">
+                          <a14:useLocalDpi xmlns:a14="http://schemas.microsoft.com/office/drawing/2010/main" val="0"/>
+                        </a:ext>
+                      </a:extLst>
+                    </a:blip>
+                    <a:stretch>
+                      <a:fillRect/>
+                    </a:stretch>
+                  </pic:blipFill>
+                  <pic:spPr>
+                    <a:xfrm>
+                      <a:off x="0" y="0"/>
+                      <a:ext cx="5486400" cy="3086100"/>
+                    </a:xfrm>
+                    <a:prstGeom prst="rect">
+                      <a:avLst/>
+                    </a:prstGeom>
+                  </pic:spPr>
+                </pic:pic>
+              </a:graphicData>
+            </a:graphic>
+          </wp:inline>
+        </w:drawing>
+      </w:r>
+    </w:p>
+    <w:p>
+      <w:pPr>
+        <w:pStyle w:val="Lgende"/>
+      </w:pPr>
+      <w:r>
+        <w:t xml:space="preserve">Figure </w:t>
+      </w:r>
+      <w:fldSimple w:instr=" SEQ Figure \* ARABIC ">
+        <w:r>
+          <w:rPr>
+            <w:noProof/>
+          </w:rPr>
+          <w:t>2</w:t>
+        </w:r>
+      </w:fldSimple>
+      <w:r>
+        <w:t>: Écran d'inscription</w:t>
+      </w:r>
+    </w:p>
+    <w:p>
+      <w:pPr>
+        <w:keepNext/>
+      </w:pPr>
+      <w:r>
+        <w:rPr>
+          <w:noProof/>
+        </w:rPr>
+        <w:lastRenderedPageBreak/>
+        <w:drawing>
+          <wp:inline distT="0" distB="0" distL="0" distR="0">
+            <wp:extent cx="5486400" cy="3086100"/>
+            <wp:effectExtent l="0" t="0" r="0" b="0"/>
+            <wp:docPr id="3" name="Image 3"/>
+            <wp:cNvGraphicFramePr>
+              <a:graphicFrameLocks xmlns:a="http://schemas.openxmlformats.org/drawingml/2006/main" noChangeAspect="1"/>
+            </wp:cNvGraphicFramePr>
+            <a:graphic xmlns:a="http://schemas.openxmlformats.org/drawingml/2006/main">
+              <a:graphicData uri="http://schemas.openxmlformats.org/drawingml/2006/picture">
+                <pic:pic xmlns:pic="http://schemas.openxmlformats.org/drawingml/2006/picture">
+                  <pic:nvPicPr>
+                    <pic:cNvPr id="3" name="3 - Shema.jpg"/>
+                    <pic:cNvPicPr/>
+                  </pic:nvPicPr>
+                  <pic:blipFill>
+                    <a:blip r:embed="rId12">
+                      <a:extLst>
+                        <a:ext uri="{28A0092B-C50C-407E-A947-70E740481C1C}">
+                          <a14:useLocalDpi xmlns:a14="http://schemas.microsoft.com/office/drawing/2010/main" val="0"/>
+                        </a:ext>
+                      </a:extLst>
+                    </a:blip>
+                    <a:stretch>
+                      <a:fillRect/>
+                    </a:stretch>
+                  </pic:blipFill>
+                  <pic:spPr>
+                    <a:xfrm>
+                      <a:off x="0" y="0"/>
+                      <a:ext cx="5486400" cy="3086100"/>
+                    </a:xfrm>
+                    <a:prstGeom prst="rect">
+                      <a:avLst/>
+                    </a:prstGeom>
+                  </pic:spPr>
+                </pic:pic>
+              </a:graphicData>
+            </a:graphic>
+          </wp:inline>
+        </w:drawing>
+      </w:r>
+    </w:p>
+    <w:p>
+      <w:pPr>
+        <w:pStyle w:val="Lgende"/>
+      </w:pPr>
+      <w:r>
+        <w:t xml:space="preserve">Figure </w:t>
+      </w:r>
+      <w:fldSimple w:instr=" SEQ Figure \* ARABIC ">
+        <w:r>
+          <w:rPr>
+            <w:noProof/>
+          </w:rPr>
+          <w:t>3</w:t>
+        </w:r>
+      </w:fldSimple>
+      <w:r>
+        <w:t>: Écran de réglages</w:t>
+      </w:r>
+    </w:p>
+    <w:p>
+      <w:pPr>
+        <w:keepNext/>
+      </w:pPr>
+      <w:r>
+        <w:rPr>
+          <w:noProof/>
+        </w:rPr>
+        <w:drawing>
+          <wp:inline distT="0" distB="0" distL="0" distR="0">
+            <wp:extent cx="5486400" cy="3086100"/>
+            <wp:effectExtent l="0" t="0" r="0" b="0"/>
+            <wp:docPr id="4" name="Image 4"/>
+            <wp:cNvGraphicFramePr>
+              <a:graphicFrameLocks xmlns:a="http://schemas.openxmlformats.org/drawingml/2006/main" noChangeAspect="1"/>
+            </wp:cNvGraphicFramePr>
+            <a:graphic xmlns:a="http://schemas.openxmlformats.org/drawingml/2006/main">
+              <a:graphicData uri="http://schemas.openxmlformats.org/drawingml/2006/picture">
+                <pic:pic xmlns:pic="http://schemas.openxmlformats.org/drawingml/2006/picture">
+                  <pic:nvPicPr>
+                    <pic:cNvPr id="4" name="4 - Shema.jpg"/>
+                    <pic:cNvPicPr/>
+                  </pic:nvPicPr>
+                  <pic:blipFill>
+                    <a:blip r:embed="rId13">
+                      <a:extLst>
+                        <a:ext uri="{28A0092B-C50C-407E-A947-70E740481C1C}">
+                          <a14:useLocalDpi xmlns:a14="http://schemas.microsoft.com/office/drawing/2010/main" val="0"/>
+                        </a:ext>
+                      </a:extLst>
+                    </a:blip>
+                    <a:stretch>
+                      <a:fillRect/>
+                    </a:stretch>
+                  </pic:blipFill>
+                  <pic:spPr>
+                    <a:xfrm>
+                      <a:off x="0" y="0"/>
+                      <a:ext cx="5486400" cy="3086100"/>
+                    </a:xfrm>
+                    <a:prstGeom prst="rect">
+                      <a:avLst/>
+                    </a:prstGeom>
+                  </pic:spPr>
+                </pic:pic>
+              </a:graphicData>
+            </a:graphic>
+          </wp:inline>
+        </w:drawing>
+      </w:r>
+    </w:p>
+    <w:p>
+      <w:pPr>
+        <w:pStyle w:val="Lgende"/>
+      </w:pPr>
+      <w:r>
+        <w:t xml:space="preserve">Figure </w:t>
+      </w:r>
+      <w:fldSimple w:instr=" SEQ Figure \* ARABIC ">
+        <w:r>
+          <w:rPr>
+            <w:noProof/>
+          </w:rPr>
+          <w:t>4</w:t>
+        </w:r>
+      </w:fldSimple>
+      <w:r>
+        <w:t>: Écran de réglages</w:t>
+      </w:r>
+    </w:p>
+    <w:p>
+      <w:pPr>
+        <w:keepNext/>
+      </w:pPr>
+      <w:r>
+        <w:rPr>
+          <w:noProof/>
+        </w:rPr>
+        <w:lastRenderedPageBreak/>
+        <w:drawing>
+          <wp:inline distT="0" distB="0" distL="0" distR="0">
+            <wp:extent cx="5486400" cy="3086100"/>
+            <wp:effectExtent l="0" t="0" r="0" b="0"/>
+            <wp:docPr id="5" name="Image 5"/>
+            <wp:cNvGraphicFramePr>
+              <a:graphicFrameLocks xmlns:a="http://schemas.openxmlformats.org/drawingml/2006/main" noChangeAspect="1"/>
+            </wp:cNvGraphicFramePr>
+            <a:graphic xmlns:a="http://schemas.openxmlformats.org/drawingml/2006/main">
+              <a:graphicData uri="http://schemas.openxmlformats.org/drawingml/2006/picture">
+                <pic:pic xmlns:pic="http://schemas.openxmlformats.org/drawingml/2006/picture">
+                  <pic:nvPicPr>
+                    <pic:cNvPr id="5" name="5 - Shema.jpg"/>
+                    <pic:cNvPicPr/>
+                  </pic:nvPicPr>
+                  <pic:blipFill>
+                    <a:blip r:embed="rId14">
+                      <a:extLst>
+                        <a:ext uri="{28A0092B-C50C-407E-A947-70E740481C1C}">
+                          <a14:useLocalDpi xmlns:a14="http://schemas.microsoft.com/office/drawing/2010/main" val="0"/>
+                        </a:ext>
+                      </a:extLst>
+                    </a:blip>
+                    <a:stretch>
+                      <a:fillRect/>
+                    </a:stretch>
+                  </pic:blipFill>
+                  <pic:spPr>
+                    <a:xfrm>
+                      <a:off x="0" y="0"/>
+                      <a:ext cx="5486400" cy="3086100"/>
+                    </a:xfrm>
+                    <a:prstGeom prst="rect">
+                      <a:avLst/>
+                    </a:prstGeom>
+                  </pic:spPr>
+                </pic:pic>
+              </a:graphicData>
+            </a:graphic>
+          </wp:inline>
+        </w:drawing>
+      </w:r>
+    </w:p>
+    <w:p>
+      <w:pPr>
+        <w:pStyle w:val="Lgende"/>
+      </w:pPr>
+      <w:r>
+        <w:t xml:space="preserve">Figure </w:t>
+      </w:r>
+      <w:fldSimple w:instr=" SEQ Figure \* ARABIC ">
+        <w:r>
+          <w:rPr>
+            <w:noProof/>
+          </w:rPr>
+          <w:t>5</w:t>
+        </w:r>
+      </w:fldSimple>
+      <w:r>
+        <w:t>: Écran de session</w:t>
+      </w:r>
+    </w:p>
+    <w:p>
+      <w:pPr>
+        <w:keepNext/>
+      </w:pPr>
+      <w:r>
+        <w:rPr>
+          <w:noProof/>
+        </w:rPr>
+        <w:drawing>
+          <wp:inline distT="0" distB="0" distL="0" distR="0">
+            <wp:extent cx="5486400" cy="3086100"/>
+            <wp:effectExtent l="0" t="0" r="0" b="0"/>
+            <wp:docPr id="6" name="Image 6"/>
+            <wp:cNvGraphicFramePr>
+              <a:graphicFrameLocks xmlns:a="http://schemas.openxmlformats.org/drawingml/2006/main" noChangeAspect="1"/>
+            </wp:cNvGraphicFramePr>
+            <a:graphic xmlns:a="http://schemas.openxmlformats.org/drawingml/2006/main">
+              <a:graphicData uri="http://schemas.openxmlformats.org/drawingml/2006/picture">
+                <pic:pic xmlns:pic="http://schemas.openxmlformats.org/drawingml/2006/picture">
+                  <pic:nvPicPr>
+                    <pic:cNvPr id="6" name="6 - Shema.jpg"/>
+                    <pic:cNvPicPr/>
+                  </pic:nvPicPr>
+                  <pic:blipFill>
+                    <a:blip r:embed="rId15">
+                      <a:extLst>
+                        <a:ext uri="{28A0092B-C50C-407E-A947-70E740481C1C}">
+                          <a14:useLocalDpi xmlns:a14="http://schemas.microsoft.com/office/drawing/2010/main" val="0"/>
+                        </a:ext>
+                      </a:extLst>
+                    </a:blip>
+                    <a:stretch>
+                      <a:fillRect/>
+                    </a:stretch>
+                  </pic:blipFill>
+                  <pic:spPr>
+                    <a:xfrm>
+                      <a:off x="0" y="0"/>
+                      <a:ext cx="5486400" cy="3086100"/>
+                    </a:xfrm>
+                    <a:prstGeom prst="rect">
+                      <a:avLst/>
+                    </a:prstGeom>
+                  </pic:spPr>
+                </pic:pic>
+              </a:graphicData>
+            </a:graphic>
+          </wp:inline>
+        </w:drawing>
+      </w:r>
+    </w:p>
+    <w:p>
+      <w:pPr>
+        <w:pStyle w:val="Lgende"/>
+      </w:pPr>
+      <w:r>
+        <w:t xml:space="preserve">Figure </w:t>
+      </w:r>
+      <w:fldSimple w:instr=" SEQ Figure \* ARABIC ">
+        <w:r>
+          <w:rPr>
+            <w:noProof/>
+          </w:rPr>
+          <w:t>6</w:t>
+        </w:r>
+      </w:fldSimple>
+      <w:r>
+        <w:t>: Écran de session</w:t>
+      </w:r>
+    </w:p>
+    <w:p>
+      <w:pPr>
+        <w:keepNext/>
+      </w:pPr>
+      <w:r>
+        <w:rPr>
+          <w:noProof/>
+        </w:rPr>
+        <w:lastRenderedPageBreak/>
+        <w:drawing>
+          <wp:inline distT="0" distB="0" distL="0" distR="0">
+            <wp:extent cx="5486400" cy="3086100"/>
+            <wp:effectExtent l="0" t="0" r="0" b="0"/>
+            <wp:docPr id="7" name="Image 7"/>
+            <wp:cNvGraphicFramePr>
+              <a:graphicFrameLocks xmlns:a="http://schemas.openxmlformats.org/drawingml/2006/main" noChangeAspect="1"/>
+            </wp:cNvGraphicFramePr>
+            <a:graphic xmlns:a="http://schemas.openxmlformats.org/drawingml/2006/main">
+              <a:graphicData uri="http://schemas.openxmlformats.org/drawingml/2006/picture">
+                <pic:pic xmlns:pic="http://schemas.openxmlformats.org/drawingml/2006/picture">
+                  <pic:nvPicPr>
+                    <pic:cNvPr id="7" name="7 - Shema.jpg"/>
+                    <pic:cNvPicPr/>
+                  </pic:nvPicPr>
+                  <pic:blipFill>
+                    <a:blip r:embed="rId16">
+                      <a:extLst>
+                        <a:ext uri="{28A0092B-C50C-407E-A947-70E740481C1C}">
+                          <a14:useLocalDpi xmlns:a14="http://schemas.microsoft.com/office/drawing/2010/main" val="0"/>
+                        </a:ext>
+                      </a:extLst>
+                    </a:blip>
+                    <a:stretch>
+                      <a:fillRect/>
+                    </a:stretch>
+                  </pic:blipFill>
+                  <pic:spPr>
+                    <a:xfrm>
+                      <a:off x="0" y="0"/>
+                      <a:ext cx="5486400" cy="3086100"/>
+                    </a:xfrm>
+                    <a:prstGeom prst="rect">
+                      <a:avLst/>
+                    </a:prstGeom>
+                  </pic:spPr>
+                </pic:pic>
+              </a:graphicData>
+            </a:graphic>
+          </wp:inline>
+        </w:drawing>
+      </w:r>
+    </w:p>
+    <w:p>
+      <w:pPr>
+        <w:pStyle w:val="Lgende"/>
+      </w:pPr>
+      <w:r>
+        <w:t xml:space="preserve">Figure </w:t>
+      </w:r>
+      <w:fldSimple w:instr=" SEQ Figure \* ARABIC ">
+        <w:r>
+          <w:rPr>
+            <w:noProof/>
+          </w:rPr>
+          <w:t>7</w:t>
+        </w:r>
+      </w:fldSimple>
+      <w:r>
+        <w:t xml:space="preserve">: Écran de </w:t>
+      </w:r>
+      <w:r>
+        <w:t>réglages</w:t>
+      </w:r>
+    </w:p>
+    <w:p>
+      <w:pPr>
+        <w:keepNext/>
+      </w:pPr>
+      <w:r>
+        <w:rPr>
+          <w:noProof/>
+        </w:rPr>
+        <w:drawing>
+          <wp:inline distT="0" distB="0" distL="0" distR="0">
+            <wp:extent cx="5486400" cy="3086100"/>
+            <wp:effectExtent l="0" t="0" r="0" b="0"/>
+            <wp:docPr id="8" name="Image 8"/>
+            <wp:cNvGraphicFramePr>
+              <a:graphicFrameLocks xmlns:a="http://schemas.openxmlformats.org/drawingml/2006/main" noChangeAspect="1"/>
+            </wp:cNvGraphicFramePr>
+            <a:graphic xmlns:a="http://schemas.openxmlformats.org/drawingml/2006/main">
+              <a:graphicData uri="http://schemas.openxmlformats.org/drawingml/2006/picture">
+                <pic:pic xmlns:pic="http://schemas.openxmlformats.org/drawingml/2006/picture">
+                  <pic:nvPicPr>
+                    <pic:cNvPr id="8" name="8 - Shema.jpg"/>
+                    <pic:cNvPicPr/>
+                  </pic:nvPicPr>
+                  <pic:blipFill>
+                    <a:blip r:embed="rId17">
+                      <a:extLst>
+                        <a:ext uri="{28A0092B-C50C-407E-A947-70E740481C1C}">
+                          <a14:useLocalDpi xmlns:a14="http://schemas.microsoft.com/office/drawing/2010/main" val="0"/>
+                        </a:ext>
+                      </a:extLst>
+                    </a:blip>
+                    <a:stretch>
+                      <a:fillRect/>
+                    </a:stretch>
+                  </pic:blipFill>
+                  <pic:spPr>
+                    <a:xfrm>
+                      <a:off x="0" y="0"/>
+                      <a:ext cx="5486400" cy="3086100"/>
+                    </a:xfrm>
+                    <a:prstGeom prst="rect">
+                      <a:avLst/>
+                    </a:prstGeom>
+                  </pic:spPr>
+                </pic:pic>
+              </a:graphicData>
+            </a:graphic>
+          </wp:inline>
+        </w:drawing>
+      </w:r>
+    </w:p>
+    <w:p>
+      <w:pPr>
+        <w:pStyle w:val="Lgende"/>
+      </w:pPr>
+      <w:r>
+        <w:t xml:space="preserve">Figure </w:t>
+      </w:r>
+      <w:fldSimple w:instr=" SEQ Figure \* ARABIC ">
+        <w:r>
+          <w:rPr>
+            <w:noProof/>
+          </w:rPr>
+          <w:t>8</w:t>
+        </w:r>
+      </w:fldSimple>
+      <w:r>
+        <w:t>: Écran de réglages</w:t>
+      </w:r>
+    </w:p>
+    <w:p>
+      <w:pPr>
+        <w:keepNext/>
+      </w:pPr>
+      <w:r>
+        <w:rPr>
+          <w:noProof/>
+        </w:rPr>
+        <w:lastRenderedPageBreak/>
+        <w:drawing>
+          <wp:inline distT="0" distB="0" distL="0" distR="0">
+            <wp:extent cx="5486400" cy="3086100"/>
+            <wp:effectExtent l="0" t="0" r="0" b="0"/>
+            <wp:docPr id="9" name="Image 9"/>
+            <wp:cNvGraphicFramePr>
+              <a:graphicFrameLocks xmlns:a="http://schemas.openxmlformats.org/drawingml/2006/main" noChangeAspect="1"/>
+            </wp:cNvGraphicFramePr>
+            <a:graphic xmlns:a="http://schemas.openxmlformats.org/drawingml/2006/main">
+              <a:graphicData uri="http://schemas.openxmlformats.org/drawingml/2006/picture">
+                <pic:pic xmlns:pic="http://schemas.openxmlformats.org/drawingml/2006/picture">
+                  <pic:nvPicPr>
+                    <pic:cNvPr id="9" name="9 - Shema.jpg"/>
+                    <pic:cNvPicPr/>
+                  </pic:nvPicPr>
+                  <pic:blipFill>
+                    <a:blip r:embed="rId18">
+                      <a:extLst>
+                        <a:ext uri="{28A0092B-C50C-407E-A947-70E740481C1C}">
+                          <a14:useLocalDpi xmlns:a14="http://schemas.microsoft.com/office/drawing/2010/main" val="0"/>
+                        </a:ext>
+                      </a:extLst>
+                    </a:blip>
+                    <a:stretch>
+                      <a:fillRect/>
+                    </a:stretch>
+                  </pic:blipFill>
+                  <pic:spPr>
+                    <a:xfrm>
+                      <a:off x="0" y="0"/>
+                      <a:ext cx="5486400" cy="3086100"/>
+                    </a:xfrm>
+                    <a:prstGeom prst="rect">
+                      <a:avLst/>
+                    </a:prstGeom>
+                  </pic:spPr>
+                </pic:pic>
+              </a:graphicData>
+            </a:graphic>
+          </wp:inline>
+        </w:drawing>
+      </w:r>
+    </w:p>
+    <w:p>
+      <w:pPr>
+        <w:pStyle w:val="Lgende"/>
+      </w:pPr>
+      <w:r>
+        <w:t xml:space="preserve">Figure </w:t>
+      </w:r>
+      <w:fldSimple w:instr=" SEQ Figure \* ARABIC ">
+        <w:r>
+          <w:rPr>
+            <w:noProof/>
+          </w:rPr>
+          <w:t>9</w:t>
+        </w:r>
+      </w:fldSimple>
+      <w:r>
+        <w:t>: Écran de réglages</w:t>
+      </w:r>
+    </w:p>
+    <w:p>
+      <w:pPr>
+        <w:keepNext/>
+      </w:pPr>
+      <w:r>
+        <w:rPr>
+          <w:noProof/>
+        </w:rPr>
+        <w:drawing>
+          <wp:inline distT="0" distB="0" distL="0" distR="0">
+            <wp:extent cx="5486400" cy="3086100"/>
+            <wp:effectExtent l="0" t="0" r="0" b="0"/>
+            <wp:docPr id="10" name="Image 10"/>
+            <wp:cNvGraphicFramePr>
+              <a:graphicFrameLocks xmlns:a="http://schemas.openxmlformats.org/drawingml/2006/main" noChangeAspect="1"/>
+            </wp:cNvGraphicFramePr>
+            <a:graphic xmlns:a="http://schemas.openxmlformats.org/drawingml/2006/main">
+              <a:graphicData uri="http://schemas.openxmlformats.org/drawingml/2006/picture">
+                <pic:pic xmlns:pic="http://schemas.openxmlformats.org/drawingml/2006/picture">
+                  <pic:nvPicPr>
+                    <pic:cNvPr id="10" name="10 - Shema.jpg"/>
+                    <pic:cNvPicPr/>
+                  </pic:nvPicPr>
+                  <pic:blipFill>
+                    <a:blip r:embed="rId19">
+                      <a:extLst>
+                        <a:ext uri="{28A0092B-C50C-407E-A947-70E740481C1C}">
+                          <a14:useLocalDpi xmlns:a14="http://schemas.microsoft.com/office/drawing/2010/main" val="0"/>
+                        </a:ext>
+                      </a:extLst>
+                    </a:blip>
+                    <a:stretch>
+                      <a:fillRect/>
+                    </a:stretch>
+                  </pic:blipFill>
+                  <pic:spPr>
+                    <a:xfrm>
+                      <a:off x="0" y="0"/>
+                      <a:ext cx="5486400" cy="3086100"/>
+                    </a:xfrm>
+                    <a:prstGeom prst="rect">
+                      <a:avLst/>
+                    </a:prstGeom>
+                  </pic:spPr>
+                </pic:pic>
+              </a:graphicData>
+            </a:graphic>
+          </wp:inline>
+        </w:drawing>
+      </w:r>
+    </w:p>
+    <w:p>
+      <w:pPr>
+        <w:pStyle w:val="Lgende"/>
+      </w:pPr>
+      <w:r>
+        <w:t xml:space="preserve">Figure </w:t>
+      </w:r>
+      <w:fldSimple w:instr=" SEQ Figure \* ARABIC ">
+        <w:r>
+          <w:rPr>
+            <w:noProof/>
+          </w:rPr>
+          <w:t>10</w:t>
+        </w:r>
+      </w:fldSimple>
+      <w:r>
+        <w:t>: Écran de projet en 3D</w:t>
+      </w:r>
+    </w:p>
+    <w:p>
+      <w:pPr>
+        <w:keepNext/>
+      </w:pPr>
+      <w:r>
+        <w:rPr>
+          <w:noProof/>
+        </w:rPr>
+        <w:lastRenderedPageBreak/>
+        <w:drawing>
+          <wp:inline distT="0" distB="0" distL="0" distR="0">
+            <wp:extent cx="5486400" cy="3086100"/>
+            <wp:effectExtent l="0" t="0" r="0" b="0"/>
+            <wp:docPr id="11" name="Image 11"/>
+            <wp:cNvGraphicFramePr>
+              <a:graphicFrameLocks xmlns:a="http://schemas.openxmlformats.org/drawingml/2006/main" noChangeAspect="1"/>
+            </wp:cNvGraphicFramePr>
+            <a:graphic xmlns:a="http://schemas.openxmlformats.org/drawingml/2006/main">
+              <a:graphicData uri="http://schemas.openxmlformats.org/drawingml/2006/picture">
+                <pic:pic xmlns:pic="http://schemas.openxmlformats.org/drawingml/2006/picture">
+                  <pic:nvPicPr>
+                    <pic:cNvPr id="11" name="11 - Shema.jpg"/>
+                    <pic:cNvPicPr/>
+                  </pic:nvPicPr>
+                  <pic:blipFill>
+                    <a:blip r:embed="rId20">
+                      <a:extLst>
+                        <a:ext uri="{28A0092B-C50C-407E-A947-70E740481C1C}">
+                          <a14:useLocalDpi xmlns:a14="http://schemas.microsoft.com/office/drawing/2010/main" val="0"/>
+                        </a:ext>
+                      </a:extLst>
+                    </a:blip>
+                    <a:stretch>
+                      <a:fillRect/>
+                    </a:stretch>
+                  </pic:blipFill>
+                  <pic:spPr>
+                    <a:xfrm>
+                      <a:off x="0" y="0"/>
+                      <a:ext cx="5486400" cy="3086100"/>
+                    </a:xfrm>
+                    <a:prstGeom prst="rect">
+                      <a:avLst/>
+                    </a:prstGeom>
+                  </pic:spPr>
+                </pic:pic>
+              </a:graphicData>
+            </a:graphic>
+          </wp:inline>
+        </w:drawing>
+      </w:r>
+    </w:p>
+    <w:p>
+      <w:pPr>
+        <w:pStyle w:val="Lgende"/>
+      </w:pPr>
+      <w:r>
+        <w:t xml:space="preserve">Figure </w:t>
+      </w:r>
+      <w:fldSimple w:instr=" SEQ Figure \* ARABIC ">
+        <w:r>
+          <w:rPr>
+            <w:noProof/>
+          </w:rPr>
+          <w:t>11</w:t>
+        </w:r>
+      </w:fldSimple>
+      <w:r>
+        <w:t>: Écran de projet en 2D</w:t>
+      </w:r>
+    </w:p>
+    <w:p>
+      <w:pPr>
+        <w:keepNext/>
+      </w:pPr>
+      <w:r>
+        <w:rPr>
+          <w:noProof/>
+        </w:rPr>
+        <w:drawing>
+          <wp:inline distT="0" distB="0" distL="0" distR="0">
+            <wp:extent cx="5486400" cy="3086100"/>
+            <wp:effectExtent l="0" t="0" r="0" b="0"/>
+            <wp:docPr id="12" name="Image 12"/>
+            <wp:cNvGraphicFramePr>
+              <a:graphicFrameLocks xmlns:a="http://schemas.openxmlformats.org/drawingml/2006/main" noChangeAspect="1"/>
+            </wp:cNvGraphicFramePr>
+            <a:graphic xmlns:a="http://schemas.openxmlformats.org/drawingml/2006/main">
+              <a:graphicData uri="http://schemas.openxmlformats.org/drawingml/2006/picture">
+                <pic:pic xmlns:pic="http://schemas.openxmlformats.org/drawingml/2006/picture">
+                  <pic:nvPicPr>
+                    <pic:cNvPr id="12" name="12 - Shema.jpg"/>
+                    <pic:cNvPicPr/>
+                  </pic:nvPicPr>
+                  <pic:blipFill>
+                    <a:blip r:embed="rId21">
+                      <a:extLst>
+                        <a:ext uri="{28A0092B-C50C-407E-A947-70E740481C1C}">
+                          <a14:useLocalDpi xmlns:a14="http://schemas.microsoft.com/office/drawing/2010/main" val="0"/>
+                        </a:ext>
+                      </a:extLst>
+                    </a:blip>
+                    <a:stretch>
+                      <a:fillRect/>
+                    </a:stretch>
+                  </pic:blipFill>
+                  <pic:spPr>
+                    <a:xfrm>
+                      <a:off x="0" y="0"/>
+                      <a:ext cx="5486400" cy="3086100"/>
+                    </a:xfrm>
+                    <a:prstGeom prst="rect">
+                      <a:avLst/>
+                    </a:prstGeom>
+                  </pic:spPr>
+                </pic:pic>
+              </a:graphicData>
+            </a:graphic>
+          </wp:inline>
+        </w:drawing>
+      </w:r>
+    </w:p>
+    <w:p>
+      <w:pPr>
+        <w:pStyle w:val="Lgende"/>
+      </w:pPr>
+      <w:r>
+        <w:t xml:space="preserve">Figure </w:t>
+      </w:r>
+      <w:fldSimple w:instr=" SEQ Figure \* ARABIC ">
+        <w:r>
+          <w:rPr>
+            <w:noProof/>
+          </w:rPr>
+          <w:t>12</w:t>
+        </w:r>
+      </w:fldSimple>
+      <w:r>
+        <w:t xml:space="preserve"> : Écran de réglages</w:t>
+      </w:r>
+    </w:p>
+    <w:p>
+      <w:pPr>
+        <w:keepNext/>
+      </w:pPr>
+      <w:r>
+        <w:rPr>
+          <w:noProof/>
+        </w:rPr>
+        <w:lastRenderedPageBreak/>
+        <w:drawing>
+          <wp:inline distT="0" distB="0" distL="0" distR="0">
+            <wp:extent cx="5486400" cy="3086100"/>
+            <wp:effectExtent l="0" t="0" r="0" b="0"/>
+            <wp:docPr id="13" name="Image 13"/>
+            <wp:cNvGraphicFramePr>
+              <a:graphicFrameLocks xmlns:a="http://schemas.openxmlformats.org/drawingml/2006/main" noChangeAspect="1"/>
+            </wp:cNvGraphicFramePr>
+            <a:graphic xmlns:a="http://schemas.openxmlformats.org/drawingml/2006/main">
+              <a:graphicData uri="http://schemas.openxmlformats.org/drawingml/2006/picture">
+                <pic:pic xmlns:pic="http://schemas.openxmlformats.org/drawingml/2006/picture">
+                  <pic:nvPicPr>
+                    <pic:cNvPr id="13" name="13 - Shema.jpg"/>
+                    <pic:cNvPicPr/>
+                  </pic:nvPicPr>
+                  <pic:blipFill>
+                    <a:blip r:embed="rId22">
+                      <a:extLst>
+                        <a:ext uri="{28A0092B-C50C-407E-A947-70E740481C1C}">
+                          <a14:useLocalDpi xmlns:a14="http://schemas.microsoft.com/office/drawing/2010/main" val="0"/>
+                        </a:ext>
+                      </a:extLst>
+                    </a:blip>
+                    <a:stretch>
+                      <a:fillRect/>
+                    </a:stretch>
+                  </pic:blipFill>
+                  <pic:spPr>
+                    <a:xfrm>
+                      <a:off x="0" y="0"/>
+                      <a:ext cx="5486400" cy="3086100"/>
+                    </a:xfrm>
+                    <a:prstGeom prst="rect">
+                      <a:avLst/>
+                    </a:prstGeom>
+                  </pic:spPr>
+                </pic:pic>
+              </a:graphicData>
+            </a:graphic>
+          </wp:inline>
+        </w:drawing>
+      </w:r>
+    </w:p>
+    <w:p>
+      <w:pPr>
+        <w:pStyle w:val="Lgende"/>
+      </w:pPr>
+      <w:r>
+        <w:t xml:space="preserve">Figure </w:t>
+      </w:r>
+      <w:fldSimple w:instr=" SEQ Figure \* ARABIC ">
+        <w:r>
+          <w:rPr>
+            <w:noProof/>
+          </w:rPr>
+          <w:t>13</w:t>
+        </w:r>
+      </w:fldSimple>
+      <w:r>
+        <w:t xml:space="preserve"> : Écran de réglages</w:t>
+      </w:r>
+      <w:bookmarkStart w:id="4" w:name="_GoBack"/>
+      <w:bookmarkEnd w:id="4"/>
+    </w:p>
+    <w:p>
       <w:pPr>
         <w:pStyle w:val="Titre1"/>
       </w:pPr>
@@ -984,7 +1924,6 @@
       </w:pPr>
       <w:bookmarkStart w:id="6" w:name="_Toc523016886"/>
       <w:r>
-        <w:lastRenderedPageBreak/>
         <w:t>Autres besoins et contraintes</w:t>
       </w:r>
       <w:bookmarkEnd w:id="6"/>
@@ -1212,6 +2151,7 @@
       <w:dataBinding w:prefixMappings="xmlns:ns0='http://purl.org/dc/elements/1.1/' xmlns:ns1='http://schemas.openxmlformats.org/package/2006/metadata/core-properties' " w:xpath="/ns1:coreProperties[1]/ns0:title[1]" w:storeItemID="{6C3C8BC8-F283-45AE-878A-BAB7291924A1}"/>
       <w:text/>
     </w:sdtPr>
+    <w:sdtEndPr/>
     <w:sdtContent>
       <w:p>
         <w:pPr>
@@ -2387,6 +3327,25 @@
       <w:color w:val="808080"/>
     </w:rPr>
   </w:style>
+  <w:style w:type="paragraph" w:styleId="Lgende">
+    <w:name w:val="caption"/>
+    <w:basedOn w:val="Normal"/>
+    <w:next w:val="Normal"/>
+    <w:uiPriority w:val="35"/>
+    <w:unhideWhenUsed/>
+    <w:qFormat/>
+    <w:rsid w:val="007C557A"/>
+    <w:pPr>
+      <w:spacing w:after="200" w:line="240" w:lineRule="auto"/>
+    </w:pPr>
+    <w:rPr>
+      <w:i/>
+      <w:iCs/>
+      <w:color w:val="44546A" w:themeColor="text2"/>
+      <w:sz w:val="18"/>
+      <w:szCs w:val="18"/>
+    </w:rPr>
+  </w:style>
 </w:styles>
 </file>
 
@@ -2437,7 +3396,7 @@
     <w:charset w:val="00"/>
     <w:family w:val="roman"/>
     <w:pitch w:val="variable"/>
-    <w:sig w:usb0="E0002AFF" w:usb1="C0007841" w:usb2="00000009" w:usb3="00000000" w:csb0="000001FF" w:csb1="00000000"/>
+    <w:sig w:usb0="E0002EFF" w:usb1="C000785B" w:usb2="00000009" w:usb3="00000000" w:csb0="000001FF" w:csb1="00000000"/>
   </w:font>
   <w:font w:name="Courier New">
     <w:panose1 w:val="02070309020205020404"/>
@@ -2458,7 +3417,7 @@
     <w:charset w:val="00"/>
     <w:family w:val="swiss"/>
     <w:pitch w:val="variable"/>
-    <w:sig w:usb0="E0002AFF" w:usb1="4000ACFF" w:usb2="00000001" w:usb3="00000000" w:csb0="000001FF" w:csb1="00000000"/>
+    <w:sig w:usb0="E0002AFF" w:usb1="C000247B" w:usb2="00000009" w:usb3="00000000" w:csb0="000001FF" w:csb1="00000000"/>
   </w:font>
   <w:font w:name="DengXian">
     <w:altName w:val="等线"/>
@@ -2480,7 +3439,7 @@
     <w:charset w:val="00"/>
     <w:family w:val="swiss"/>
     <w:pitch w:val="variable"/>
-    <w:sig w:usb0="A0002AEF" w:usb1="4000207B" w:usb2="00000000" w:usb3="00000000" w:csb0="000001FF" w:csb1="00000000"/>
+    <w:sig w:usb0="E0002AFF" w:usb1="C000247B" w:usb2="00000009" w:usb3="00000000" w:csb0="000001FF" w:csb1="00000000"/>
   </w:font>
 </w:fonts>
 </file>
@@ -2503,6 +3462,9 @@
   <w:rsids>
     <w:rsidRoot w:val="00E9250E"/>
     <w:rsid w:val="003565B1"/>
+    <w:rsid w:val="0066726B"/>
+    <w:rsid w:val="009751C2"/>
+    <w:rsid w:val="00E36456"/>
     <w:rsid w:val="00E9250E"/>
   </w:rsids>
   <m:mathPr>
@@ -2935,7 +3897,6 @@
     <w:uiPriority w:val="1"/>
     <w:semiHidden/>
     <w:unhideWhenUsed/>
-    <w:rsid w:val="00E9250E"/>
   </w:style>
   <w:style w:type="table" w:default="1" w:styleId="TableauNormal">
     <w:name w:val="Normal Table"/>
@@ -3244,7 +4205,7 @@
 </file>
 
 <file path=customXml/itemProps1.xml><?xml version="1.0" encoding="utf-8"?>
-<ds:datastoreItem xmlns:ds="http://schemas.openxmlformats.org/officeDocument/2006/customXml" ds:itemID="{59723F69-C982-4F27-8ECE-6933AB3D379F}">
+<ds:datastoreItem xmlns:ds="http://schemas.openxmlformats.org/officeDocument/2006/customXml" ds:itemID="{17E50B6D-AC38-467E-981A-BC3BED4A4D55}">
   <ds:schemaRefs>
     <ds:schemaRef ds:uri="http://schemas.openxmlformats.org/officeDocument/2006/bibliography"/>
   </ds:schemaRefs>

</xml_diff>